<commit_message>
Updated SQL script, fixed small error breaking entire EducomOpdrachtTaskScheduler functionality ¯\_(ツ)_/¯
</commit_message>
<xml_diff>
--- a/Documentatie/Educom opdracht.docx
+++ b/Documentatie/Educom opdracht.docx
@@ -63,7 +63,6 @@
                         <w:sz w:val="24"/>
                       </w:rPr>
                     </w:pPr>
-                    <w:proofErr w:type="spellStart"/>
                     <w:r>
                       <w:rPr>
                         <w:color w:val="2F5496" w:themeColor="accent1" w:themeShade="BF"/>
@@ -72,7 +71,6 @@
                       </w:rPr>
                       <w:t>Educom|Detacom</w:t>
                     </w:r>
-                    <w:proofErr w:type="spellEnd"/>
                   </w:p>
                 </w:tc>
               </w:sdtContent>
@@ -168,7 +166,6 @@
                     <w:text/>
                   </w:sdtPr>
                   <w:sdtContent>
-                    <w:proofErr w:type="spellStart"/>
                     <w:r>
                       <w:rPr>
                         <w:color w:val="2F5496" w:themeColor="accent1" w:themeShade="BF"/>
@@ -177,7 +174,6 @@
                       </w:rPr>
                       <w:t>EducomOpdracht</w:t>
                     </w:r>
-                    <w:proofErr w:type="spellEnd"/>
                   </w:sdtContent>
                 </w:sdt>
               </w:p>
@@ -720,7 +716,6 @@
         </w:rPr>
       </w:pPr>
       <w:bookmarkStart w:id="0" w:name="_Toc75443501"/>
-      <w:proofErr w:type="spellStart"/>
       <w:r>
         <w:rPr>
           <w:lang w:val="en-US"/>
@@ -729,7 +724,6 @@
         <w:t>Opdracht</w:t>
       </w:r>
       <w:bookmarkEnd w:id="0"/>
-      <w:proofErr w:type="spellEnd"/>
     </w:p>
     <w:p>
       <w:pPr>
@@ -744,56 +738,16 @@
       <w:r>
         <w:t xml:space="preserve">koppelvlak ter beschikking van derden. Deze API kan geraadpleegd worden via </w:t>
       </w:r>
-      <w:r>
-        <w:rPr>
-          <w:b/>
-          <w:bCs/>
-        </w:rPr>
-        <w:fldChar w:fldCharType="begin"/>
-      </w:r>
-      <w:r>
-        <w:rPr>
-          <w:b/>
-          <w:bCs/>
-        </w:rPr>
-        <w:instrText xml:space="preserve"> HYPERLINK "</w:instrText>
-      </w:r>
-      <w:r>
-        <w:rPr>
-          <w:b/>
-          <w:bCs/>
-        </w:rPr>
-        <w:instrText>https://data.buienradar.nl/1.1/feed/json</w:instrText>
-      </w:r>
-      <w:r>
-        <w:rPr>
-          <w:b/>
-          <w:bCs/>
-        </w:rPr>
-        <w:instrText xml:space="preserve">" </w:instrText>
-      </w:r>
-      <w:r>
-        <w:rPr>
-          <w:b/>
-          <w:bCs/>
-        </w:rPr>
-        <w:fldChar w:fldCharType="separate"/>
-      </w:r>
-      <w:r>
-        <w:rPr>
-          <w:rStyle w:val="Hyperlink"/>
-          <w:b/>
-          <w:bCs/>
-        </w:rPr>
-        <w:t>https://data.buienradar.nl/1.1/feed/json</w:t>
-      </w:r>
-      <w:r>
-        <w:rPr>
-          <w:b/>
-          <w:bCs/>
-        </w:rPr>
-        <w:fldChar w:fldCharType="end"/>
-      </w:r>
+      <w:hyperlink r:id="rId7" w:history="1">
+        <w:r>
+          <w:rPr>
+            <w:rStyle w:val="Hyperlink"/>
+            <w:b/>
+            <w:bCs/>
+          </w:rPr>
+          <w:t>https://data.buienradar.nl/1.1/feed/json</w:t>
+        </w:r>
+      </w:hyperlink>
       <w:r>
         <w:rPr>
           <w:b/>
@@ -939,19 +893,11 @@
           <w:lang w:val="en-US"/>
         </w:rPr>
       </w:pPr>
-      <w:proofErr w:type="spellStart"/>
       <w:r>
         <w:rPr>
           <w:lang w:val="en-US"/>
         </w:rPr>
-        <w:t>EducomOpdracht</w:t>
-      </w:r>
-      <w:proofErr w:type="spellEnd"/>
-      <w:r>
-        <w:rPr>
-          <w:lang w:val="en-US"/>
-        </w:rPr>
-        <w:t>, ASP.N</w:t>
+        <w:t>EducomOpdracht, ASP.N</w:t>
       </w:r>
       <w:r>
         <w:rPr>
@@ -983,420 +929,324 @@
           <w:lang w:val="en-US"/>
         </w:rPr>
       </w:pPr>
-      <w:proofErr w:type="spellStart"/>
       <w:r>
         <w:rPr>
           <w:lang w:val="en-US"/>
         </w:rPr>
-        <w:t>EducomOpdrachtAPI</w:t>
-      </w:r>
-      <w:proofErr w:type="spellEnd"/>
-      <w:r>
+        <w:t>EducomOpdrachtAPI, ASP.NET Core Web API;</w:t>
+      </w:r>
+    </w:p>
+    <w:p>
+      <w:pPr>
+        <w:pStyle w:val="ListParagraph"/>
+        <w:numPr>
+          <w:ilvl w:val="1"/>
+          <w:numId w:val="3"/>
+        </w:numPr>
         <w:rPr>
           <w:lang w:val="en-US"/>
         </w:rPr>
-        <w:t>, ASP.NET Core Web API;</w:t>
-      </w:r>
-    </w:p>
-    <w:p>
-      <w:pPr>
-        <w:pStyle w:val="ListParagraph"/>
-        <w:numPr>
-          <w:ilvl w:val="1"/>
-          <w:numId w:val="3"/>
-        </w:numPr>
+      </w:pPr>
+      <w:r>
         <w:rPr>
           <w:lang w:val="en-US"/>
         </w:rPr>
-      </w:pPr>
-      <w:proofErr w:type="spellStart"/>
-      <w:r>
+        <w:t>EducomOpdrachtTaskScheduler, Console Application.</w:t>
+      </w:r>
+    </w:p>
+    <w:p>
+      <w:pPr>
+        <w:pStyle w:val="ListParagraph"/>
+        <w:numPr>
+          <w:ilvl w:val="0"/>
+          <w:numId w:val="3"/>
+        </w:numPr>
+      </w:pPr>
+      <w:r>
+        <w:t>Maak een GitHub repository aan e</w:t>
+      </w:r>
+      <w:r>
+        <w:t>n upload deze (initial commit).</w:t>
+      </w:r>
+    </w:p>
+    <w:p>
+      <w:pPr>
+        <w:pStyle w:val="ListParagraph"/>
+        <w:numPr>
+          <w:ilvl w:val="0"/>
+          <w:numId w:val="3"/>
+        </w:numPr>
+      </w:pPr>
+      <w:r>
+        <w:t>Eerst wordt de API in zijn basis opgezet, dit houdt in:</w:t>
+      </w:r>
+    </w:p>
+    <w:p>
+      <w:pPr>
+        <w:pStyle w:val="ListParagraph"/>
+        <w:numPr>
+          <w:ilvl w:val="1"/>
+          <w:numId w:val="3"/>
+        </w:numPr>
+      </w:pPr>
+      <w:r>
+        <w:t>GET-functie – haalt alles in de database op;</w:t>
+      </w:r>
+    </w:p>
+    <w:p>
+      <w:pPr>
+        <w:pStyle w:val="ListParagraph"/>
+        <w:numPr>
+          <w:ilvl w:val="1"/>
+          <w:numId w:val="3"/>
+        </w:numPr>
+      </w:pPr>
+      <w:r>
+        <w:t>POST-functie – plaatst een entry in de database;</w:t>
+      </w:r>
+    </w:p>
+    <w:p>
+      <w:pPr>
+        <w:pStyle w:val="ListParagraph"/>
+        <w:numPr>
+          <w:ilvl w:val="1"/>
+          <w:numId w:val="3"/>
+        </w:numPr>
+      </w:pPr>
+      <w:r>
+        <w:t>PUT-functie – updatet een entry in de database.</w:t>
+      </w:r>
+    </w:p>
+    <w:p>
+      <w:pPr>
+        <w:pStyle w:val="ListParagraph"/>
+        <w:numPr>
+          <w:ilvl w:val="0"/>
+          <w:numId w:val="3"/>
+        </w:numPr>
+      </w:pPr>
+      <w:r>
+        <w:t xml:space="preserve">Als tweede wordt de console application gebouwd, dat als trigger wordt gebruikt om de database van de API te updaten met data uit de feed van Buienradar. Het enige dat de console applicatie doet is de API pingen/triggeren zodat het de functie uitvoert. </w:t>
+      </w:r>
+      <w:r>
+        <w:br/>
+        <w:t>De console application wordt dan later ingesteld om periodiek uitgevoerd te worden.</w:t>
+      </w:r>
+    </w:p>
+    <w:p>
+      <w:pPr>
+        <w:pStyle w:val="ListParagraph"/>
+        <w:numPr>
+          <w:ilvl w:val="0"/>
+          <w:numId w:val="3"/>
+        </w:numPr>
+      </w:pPr>
+      <w:r>
+        <w:t>Nu wordt de API verder uitgewerkt terwijl over tijd de database gevuld wordt met meer data uit Buienradar:</w:t>
+      </w:r>
+    </w:p>
+    <w:p>
+      <w:pPr>
+        <w:pStyle w:val="ListParagraph"/>
+        <w:numPr>
+          <w:ilvl w:val="1"/>
+          <w:numId w:val="3"/>
+        </w:numPr>
+      </w:pPr>
+      <w:r>
+        <w:t>Specifieke endpoints voor de GET-functie, een mét start- en eindperiode en een met alleen een startperiode;</w:t>
+      </w:r>
+    </w:p>
+    <w:p>
+      <w:pPr>
+        <w:pStyle w:val="ListParagraph"/>
+        <w:numPr>
+          <w:ilvl w:val="1"/>
+          <w:numId w:val="3"/>
+        </w:numPr>
+      </w:pPr>
+      <w:r>
+        <w:t>Een redirect van POST naar PUT zodra bekend is dat een entry al bestaat met dezelfde ID en/of datum;</w:t>
+      </w:r>
+    </w:p>
+    <w:p>
+      <w:pPr>
+        <w:pStyle w:val="ListParagraph"/>
+        <w:numPr>
+          <w:ilvl w:val="1"/>
+          <w:numId w:val="3"/>
+        </w:numPr>
+      </w:pPr>
+      <w:r>
+        <w:t>Een DELETE/wipe functie voor testing.</w:t>
+      </w:r>
+    </w:p>
+    <w:p>
+      <w:pPr>
+        <w:pStyle w:val="ListParagraph"/>
+        <w:numPr>
+          <w:ilvl w:val="0"/>
+          <w:numId w:val="3"/>
+        </w:numPr>
+      </w:pPr>
+      <w:r>
+        <w:t>Wanneer de API gereed is, wordt aan de site gewerkt:</w:t>
+      </w:r>
+    </w:p>
+    <w:p>
+      <w:pPr>
+        <w:pStyle w:val="ListParagraph"/>
+        <w:numPr>
+          <w:ilvl w:val="1"/>
+          <w:numId w:val="3"/>
+        </w:numPr>
+      </w:pPr>
+      <w:r>
+        <w:t>Verbinding en dataretrieval met API;</w:t>
+      </w:r>
+    </w:p>
+    <w:p>
+      <w:pPr>
+        <w:pStyle w:val="ListParagraph"/>
+        <w:numPr>
+          <w:ilvl w:val="1"/>
+          <w:numId w:val="3"/>
+        </w:numPr>
+      </w:pPr>
+      <w:r>
+        <w:t>Data verwerken naar Model voor grafiekplotting;</w:t>
+      </w:r>
+    </w:p>
+    <w:p>
+      <w:pPr>
+        <w:pStyle w:val="ListParagraph"/>
+        <w:numPr>
+          <w:ilvl w:val="1"/>
+          <w:numId w:val="3"/>
+        </w:numPr>
+      </w:pPr>
+      <w:r>
+        <w:t>Grafiekplotting op basis van geselecteerde data;</w:t>
+      </w:r>
+    </w:p>
+    <w:p>
+      <w:pPr>
+        <w:pStyle w:val="ListParagraph"/>
+        <w:numPr>
+          <w:ilvl w:val="1"/>
+          <w:numId w:val="3"/>
+        </w:numPr>
+      </w:pPr>
+      <w:r>
+        <w:t>Meeteenheden togglen/filtreren.</w:t>
+      </w:r>
+    </w:p>
+    <w:p>
+      <w:pPr>
+        <w:pStyle w:val="ListParagraph"/>
+        <w:numPr>
+          <w:ilvl w:val="0"/>
+          <w:numId w:val="3"/>
+        </w:numPr>
+      </w:pPr>
+      <w:r>
+        <w:t>Testen of alles goed werkt en een beetje idiot-proof is.</w:t>
+      </w:r>
+    </w:p>
+    <w:p>
+      <w:pPr>
+        <w:pStyle w:val="ListParagraph"/>
+        <w:numPr>
+          <w:ilvl w:val="0"/>
+          <w:numId w:val="3"/>
+        </w:numPr>
+      </w:pPr>
+      <w:r>
+        <w:t>Achteraf wordt ruim gedocumenteerd wat gedaan is, wat er nog eventueel gedaan moet worden en wat eventuele problemen kunnen zijn.</w:t>
+      </w:r>
+    </w:p>
+    <w:p>
+      <w:pPr>
+        <w:pStyle w:val="ListParagraph"/>
+        <w:numPr>
+          <w:ilvl w:val="0"/>
+          <w:numId w:val="3"/>
+        </w:numPr>
+      </w:pPr>
+      <w:r>
+        <w:t>Proberen te hosten, wat waarschijnlijk niet goed lukt want ik ben geen server-persoon.</w:t>
+      </w:r>
+    </w:p>
+    <w:p/>
+    <w:p>
+      <w:r>
+        <w:br w:type="page"/>
+      </w:r>
+    </w:p>
+    <w:p>
+      <w:pPr>
+        <w:pStyle w:val="Heading1"/>
+      </w:pPr>
+      <w:bookmarkStart w:id="2" w:name="_Toc75443503"/>
+      <w:r>
+        <w:lastRenderedPageBreak/>
+        <w:t>Eisen</w:t>
+      </w:r>
+      <w:bookmarkEnd w:id="2"/>
+    </w:p>
+    <w:p>
+      <w:r>
+        <w:t>Voor de eisen heb ik een tabel opgesteld. De eisen krijgen een unieke code, beschrijving en prioriteit. Dit fungeert ook als een soort-van to-do list.</w:t>
+      </w:r>
+    </w:p>
+    <w:p>
+      <w:pPr>
         <w:rPr>
           <w:lang w:val="en-US"/>
         </w:rPr>
-        <w:t>EducomOpdrachtTaskScheduler</w:t>
-      </w:r>
-      <w:proofErr w:type="spellEnd"/>
+      </w:pPr>
       <w:r>
         <w:rPr>
           <w:lang w:val="en-US"/>
         </w:rPr>
-        <w:t>, Console Application.</w:t>
-      </w:r>
-    </w:p>
-    <w:p>
-      <w:pPr>
-        <w:pStyle w:val="ListParagraph"/>
-        <w:numPr>
-          <w:ilvl w:val="0"/>
-          <w:numId w:val="3"/>
-        </w:numPr>
-      </w:pPr>
-      <w:r>
-        <w:t>Maak een GitHub repository aan e</w:t>
-      </w:r>
-      <w:r>
-        <w:t>n upload deze (initial commit).</w:t>
-      </w:r>
-    </w:p>
-    <w:p>
-      <w:pPr>
-        <w:pStyle w:val="ListParagraph"/>
-        <w:numPr>
-          <w:ilvl w:val="0"/>
-          <w:numId w:val="3"/>
-        </w:numPr>
-      </w:pPr>
-      <w:r>
-        <w:t>Eerst wordt de API in zijn basis opgezet, dit houdt in:</w:t>
-      </w:r>
-    </w:p>
-    <w:p>
-      <w:pPr>
-        <w:pStyle w:val="ListParagraph"/>
-        <w:numPr>
-          <w:ilvl w:val="1"/>
-          <w:numId w:val="3"/>
-        </w:numPr>
-      </w:pPr>
-      <w:r>
-        <w:t>GET-functie – haalt alles in de database op;</w:t>
-      </w:r>
-    </w:p>
-    <w:p>
-      <w:pPr>
-        <w:pStyle w:val="ListParagraph"/>
-        <w:numPr>
-          <w:ilvl w:val="1"/>
-          <w:numId w:val="3"/>
-        </w:numPr>
-      </w:pPr>
-      <w:r>
-        <w:t>POST-functie – plaatst een entry in de database;</w:t>
-      </w:r>
-    </w:p>
-    <w:p>
-      <w:pPr>
-        <w:pStyle w:val="ListParagraph"/>
-        <w:numPr>
-          <w:ilvl w:val="1"/>
-          <w:numId w:val="3"/>
-        </w:numPr>
-      </w:pPr>
-      <w:r>
-        <w:t>PUT-functie – updatet een entry in de database.</w:t>
-      </w:r>
-    </w:p>
-    <w:p>
-      <w:pPr>
-        <w:pStyle w:val="ListParagraph"/>
-        <w:numPr>
-          <w:ilvl w:val="0"/>
-          <w:numId w:val="3"/>
-        </w:numPr>
-      </w:pPr>
-      <w:r>
-        <w:t xml:space="preserve">Als tweede wordt de console application gebouwd, dat als trigger wordt gebruikt om de database van de API te updaten met data uit de feed van Buienradar. Het enige dat de console applicatie doet is de API pingen/triggeren zodat het de functie uitvoert. </w:t>
-      </w:r>
-      <w:r>
-        <w:br/>
-        <w:t>De console application wordt dan later ingesteld om periodiek uitgevoerd te worden.</w:t>
-      </w:r>
-    </w:p>
-    <w:p>
-      <w:pPr>
-        <w:pStyle w:val="ListParagraph"/>
-        <w:numPr>
-          <w:ilvl w:val="0"/>
-          <w:numId w:val="3"/>
-        </w:numPr>
-      </w:pPr>
-      <w:r>
-        <w:t>Nu wordt de API verder uitgewerkt terwijl over tijd de database gevuld wordt met meer data uit Buienradar:</w:t>
-      </w:r>
-    </w:p>
-    <w:p>
-      <w:pPr>
-        <w:pStyle w:val="ListParagraph"/>
-        <w:numPr>
-          <w:ilvl w:val="1"/>
-          <w:numId w:val="3"/>
-        </w:numPr>
-      </w:pPr>
-      <w:r>
-        <w:t>Specifieke endpoints voor de GET-functie, een mét start- en eindperiode en een met alleen een startperiode;</w:t>
-      </w:r>
-    </w:p>
-    <w:p>
-      <w:pPr>
-        <w:pStyle w:val="ListParagraph"/>
-        <w:numPr>
-          <w:ilvl w:val="1"/>
-          <w:numId w:val="3"/>
-        </w:numPr>
-      </w:pPr>
-      <w:r>
-        <w:t>Een redirect van POST naar PUT zodra bekend is dat een entry al bestaat met dezelfde ID en/of datum;</w:t>
-      </w:r>
-    </w:p>
-    <w:p>
-      <w:pPr>
-        <w:pStyle w:val="ListParagraph"/>
-        <w:numPr>
-          <w:ilvl w:val="1"/>
-          <w:numId w:val="3"/>
-        </w:numPr>
-      </w:pPr>
-      <w:r>
-        <w:t>Een DELETE/wipe functie voor testing.</w:t>
-      </w:r>
-    </w:p>
-    <w:p>
-      <w:pPr>
-        <w:pStyle w:val="ListParagraph"/>
-        <w:numPr>
-          <w:ilvl w:val="0"/>
-          <w:numId w:val="3"/>
-        </w:numPr>
-      </w:pPr>
-      <w:r>
-        <w:t>Wanneer de API gereed is, wordt aan de site gewerkt:</w:t>
-      </w:r>
-    </w:p>
-    <w:p>
-      <w:pPr>
-        <w:pStyle w:val="ListParagraph"/>
-        <w:numPr>
-          <w:ilvl w:val="1"/>
-          <w:numId w:val="3"/>
-        </w:numPr>
-      </w:pPr>
-      <w:r>
-        <w:t>Verbinding en dataretrieval met API;</w:t>
-      </w:r>
-    </w:p>
-    <w:p>
-      <w:pPr>
-        <w:pStyle w:val="ListParagraph"/>
-        <w:numPr>
-          <w:ilvl w:val="1"/>
-          <w:numId w:val="3"/>
-        </w:numPr>
-      </w:pPr>
-      <w:r>
-        <w:t>Data verwerken naar Model voor grafiekplotting;</w:t>
-      </w:r>
-    </w:p>
-    <w:p>
-      <w:pPr>
-        <w:pStyle w:val="ListParagraph"/>
-        <w:numPr>
-          <w:ilvl w:val="1"/>
-          <w:numId w:val="3"/>
-        </w:numPr>
-      </w:pPr>
-      <w:r>
-        <w:t>Grafiekplotting op basis van geselecteerde data;</w:t>
-      </w:r>
-    </w:p>
-    <w:p>
-      <w:pPr>
-        <w:pStyle w:val="ListParagraph"/>
-        <w:numPr>
-          <w:ilvl w:val="1"/>
-          <w:numId w:val="3"/>
-        </w:numPr>
-      </w:pPr>
-      <w:r>
-        <w:t>Meeteenheden togglen/filtreren.</w:t>
-      </w:r>
-    </w:p>
-    <w:p>
-      <w:pPr>
-        <w:pStyle w:val="ListParagraph"/>
-        <w:numPr>
-          <w:ilvl w:val="0"/>
-          <w:numId w:val="3"/>
-        </w:numPr>
-      </w:pPr>
-      <w:r>
-        <w:t>Testen of alles goed werkt en een beetje idiot-proof is.</w:t>
-      </w:r>
-    </w:p>
-    <w:p>
-      <w:pPr>
-        <w:pStyle w:val="ListParagraph"/>
-        <w:numPr>
-          <w:ilvl w:val="0"/>
-          <w:numId w:val="3"/>
-        </w:numPr>
-      </w:pPr>
-      <w:r>
-        <w:t>Achteraf wordt ruim gedocumenteerd wat gedaan is, wat er nog eventueel gedaan moet worden en wat eventuele problemen kunnen zijn.</w:t>
-      </w:r>
-    </w:p>
-    <w:p>
-      <w:pPr>
-        <w:pStyle w:val="ListParagraph"/>
-        <w:numPr>
-          <w:ilvl w:val="0"/>
-          <w:numId w:val="3"/>
-        </w:numPr>
-      </w:pPr>
-      <w:r>
-        <w:t>Proberen te hosten, wat waarschijnlijk niet goed lukt want ik ben geen server-persoon.</w:t>
-      </w:r>
-    </w:p>
-    <w:p/>
-    <w:p>
-      <w:r>
-        <w:br w:type="page"/>
-      </w:r>
-    </w:p>
-    <w:p>
-      <w:pPr>
-        <w:pStyle w:val="Heading1"/>
-      </w:pPr>
-      <w:bookmarkStart w:id="2" w:name="_Toc75443503"/>
-      <w:r>
-        <w:lastRenderedPageBreak/>
-        <w:t>Eisen</w:t>
-      </w:r>
-      <w:bookmarkEnd w:id="2"/>
-    </w:p>
-    <w:p>
-      <w:r>
-        <w:t>Voor de eisen heb ik een tabel opgesteld. De eisen krijgen een unieke code, beschrijving en prioriteit. Dit fungeert ook als een soort-van to-do list.</w:t>
-      </w:r>
-    </w:p>
-    <w:p>
-      <w:pPr>
+        <w:t>De prioriteringswijze is MoSCoW – Must haves, should haves, coul</w:t>
+      </w:r>
+      <w:r>
         <w:rPr>
           <w:lang w:val="en-US"/>
         </w:rPr>
-      </w:pPr>
-      <w:r>
+        <w:t>d haves en won’t haves.</w:t>
+      </w:r>
+    </w:p>
+    <w:p>
+      <w:pPr>
+        <w:pStyle w:val="ListParagraph"/>
+        <w:numPr>
+          <w:ilvl w:val="0"/>
+          <w:numId w:val="2"/>
+        </w:numPr>
         <w:rPr>
           <w:lang w:val="en-US"/>
         </w:rPr>
-        <w:t xml:space="preserve">De </w:t>
-      </w:r>
-      <w:proofErr w:type="spellStart"/>
+      </w:pPr>
       <w:r>
         <w:rPr>
           <w:lang w:val="en-US"/>
         </w:rPr>
-        <w:t>prioriteringswijze</w:t>
-      </w:r>
-      <w:proofErr w:type="spellEnd"/>
+        <w:t>Must haves: moeten erin</w:t>
+      </w:r>
       <w:r>
         <w:rPr>
           <w:lang w:val="en-US"/>
         </w:rPr>
-        <w:t xml:space="preserve"> is </w:t>
-      </w:r>
-      <w:proofErr w:type="spellStart"/>
-      <w:r>
-        <w:rPr>
-          <w:lang w:val="en-US"/>
-        </w:rPr>
-        <w:t>MoSCoW</w:t>
-      </w:r>
-      <w:proofErr w:type="spellEnd"/>
-      <w:r>
-        <w:rPr>
-          <w:lang w:val="en-US"/>
-        </w:rPr>
-        <w:t xml:space="preserve"> – Must haves, should haves, coul</w:t>
-      </w:r>
-      <w:r>
-        <w:rPr>
-          <w:lang w:val="en-US"/>
-        </w:rPr>
-        <w:t xml:space="preserve">d haves </w:t>
-      </w:r>
-      <w:proofErr w:type="spellStart"/>
-      <w:r>
-        <w:rPr>
-          <w:lang w:val="en-US"/>
-        </w:rPr>
-        <w:t>en</w:t>
-      </w:r>
-      <w:proofErr w:type="spellEnd"/>
-      <w:r>
-        <w:rPr>
-          <w:lang w:val="en-US"/>
-        </w:rPr>
-        <w:t xml:space="preserve"> won’t haves.</w:t>
-      </w:r>
-    </w:p>
-    <w:p>
-      <w:pPr>
-        <w:pStyle w:val="ListParagraph"/>
-        <w:numPr>
-          <w:ilvl w:val="0"/>
-          <w:numId w:val="2"/>
-        </w:numPr>
-        <w:rPr>
-          <w:lang w:val="en-US"/>
-        </w:rPr>
-      </w:pPr>
-      <w:r>
-        <w:rPr>
-          <w:lang w:val="en-US"/>
-        </w:rPr>
-        <w:t xml:space="preserve">Must haves: </w:t>
-      </w:r>
-      <w:proofErr w:type="spellStart"/>
-      <w:r>
-        <w:rPr>
-          <w:lang w:val="en-US"/>
-        </w:rPr>
-        <w:t>moeten</w:t>
-      </w:r>
-      <w:proofErr w:type="spellEnd"/>
-      <w:r>
-        <w:rPr>
-          <w:lang w:val="en-US"/>
-        </w:rPr>
-        <w:t xml:space="preserve"> </w:t>
-      </w:r>
-      <w:proofErr w:type="spellStart"/>
-      <w:r>
-        <w:rPr>
-          <w:lang w:val="en-US"/>
-        </w:rPr>
-        <w:t>erin</w:t>
-      </w:r>
-      <w:proofErr w:type="spellEnd"/>
-      <w:r>
-        <w:rPr>
-          <w:lang w:val="en-US"/>
-        </w:rPr>
-        <w:t xml:space="preserve">, </w:t>
-      </w:r>
-      <w:proofErr w:type="spellStart"/>
-      <w:r>
-        <w:rPr>
-          <w:lang w:val="en-US"/>
-        </w:rPr>
-        <w:t>essentieel</w:t>
-      </w:r>
-      <w:proofErr w:type="spellEnd"/>
-      <w:r>
-        <w:rPr>
-          <w:lang w:val="en-US"/>
-        </w:rPr>
-        <w:t xml:space="preserve">: </w:t>
-      </w:r>
-      <w:proofErr w:type="spellStart"/>
+        <w:t xml:space="preserve">, essentieel: </w:t>
+      </w:r>
       <w:r>
         <w:rPr>
           <w:lang w:val="en-US"/>
         </w:rPr>
         <w:t>topprioriteit</w:t>
       </w:r>
-      <w:proofErr w:type="spellEnd"/>
       <w:r>
         <w:rPr>
           <w:lang w:val="en-US"/>
@@ -1495,14 +1345,12 @@
                 <w:lang w:val="en-US"/>
               </w:rPr>
             </w:pPr>
-            <w:proofErr w:type="spellStart"/>
             <w:r>
               <w:rPr>
                 <w:lang w:val="en-US"/>
               </w:rPr>
               <w:t>Beschrijving</w:t>
             </w:r>
-            <w:proofErr w:type="spellEnd"/>
           </w:p>
         </w:tc>
         <w:tc>
@@ -1517,14 +1365,12 @@
                 <w:lang w:val="en-US"/>
               </w:rPr>
             </w:pPr>
-            <w:proofErr w:type="spellStart"/>
             <w:r>
               <w:rPr>
                 <w:lang w:val="en-US"/>
               </w:rPr>
               <w:t>Prioriteit</w:t>
             </w:r>
-            <w:proofErr w:type="spellEnd"/>
           </w:p>
         </w:tc>
       </w:tr>
@@ -2082,30 +1928,14 @@
       <w:r>
         <w:t xml:space="preserve">nstalleer de dotnet hosting bundle installer: </w:t>
       </w:r>
-      <w:r>
-        <w:fldChar w:fldCharType="begin"/>
-      </w:r>
-      <w:r>
-        <w:instrText xml:space="preserve"> HYPERLINK "</w:instrText>
-      </w:r>
-      <w:r>
-        <w:instrText>https://dotnet.microsoft.com/download/dotnet/thank-you/runtime-aspnetcore-5.0.4-windows-hosting-bundle-installer</w:instrText>
-      </w:r>
-      <w:r>
-        <w:instrText xml:space="preserve">" </w:instrText>
-      </w:r>
-      <w:r>
-        <w:fldChar w:fldCharType="separate"/>
-      </w:r>
-      <w:r>
-        <w:rPr>
-          <w:rStyle w:val="Hyperlink"/>
-        </w:rPr>
-        <w:t>https://dotnet.microsoft.com/download/dotnet/thank-you/runtime-aspnetcore-5.0.4-windows-hosting-bundle-installer</w:t>
-      </w:r>
-      <w:r>
-        <w:fldChar w:fldCharType="end"/>
-      </w:r>
+      <w:hyperlink r:id="rId8" w:history="1">
+        <w:r>
+          <w:rPr>
+            <w:rStyle w:val="Hyperlink"/>
+          </w:rPr>
+          <w:t>https://dotnet.microsoft.com/download/dotnet/thank-you/runtime-aspnetcore-5.0.4-windows-hosting-bundle-installer</w:t>
+        </w:r>
+      </w:hyperlink>
     </w:p>
     <w:p>
       <w:pPr>
@@ -2148,7 +1978,7 @@
         </w:rPr>
         <w:t xml:space="preserve"> </w:t>
       </w:r>
-      <w:hyperlink r:id="rId7" w:history="1">
+      <w:hyperlink r:id="rId9" w:history="1">
         <w:r>
           <w:rPr>
             <w:rStyle w:val="Hyperlink"/>
@@ -2161,23 +1991,9 @@
         <w:rPr>
           <w:lang w:val="en-US"/>
         </w:rPr>
-        <w:t xml:space="preserve"> </w:t>
-      </w:r>
-      <w:proofErr w:type="spellStart"/>
-      <w:r>
-        <w:rPr>
-          <w:lang w:val="en-US"/>
-        </w:rPr>
-        <w:t>en</w:t>
-      </w:r>
-      <w:proofErr w:type="spellEnd"/>
-      <w:r>
-        <w:rPr>
-          <w:lang w:val="en-US"/>
-        </w:rPr>
-        <w:t xml:space="preserve"> SSMS </w:t>
-      </w:r>
-      <w:hyperlink r:id="rId8" w:history="1">
+        <w:t xml:space="preserve"> en SSMS </w:t>
+      </w:r>
+      <w:hyperlink r:id="rId10" w:history="1">
         <w:r>
           <w:rPr>
             <w:rStyle w:val="Hyperlink"/>
@@ -2332,12 +2148,258 @@
         </w:numPr>
       </w:pPr>
       <w:r>
+        <w:t>Ga terug naar IIS en ga naar Toepassingsgroepen. Klik op Educom Opdracht API en klik op Geavanceerde instellingen. Zet bij Procesmodel de ID op LocalSystem. Herhaal dit voor de Site. Ga terug naar de Sites en zorg ervoor dat de twee sites aanstaan door met de linkermuisknop erop te klikken en dan rechts op ‘Starten’ te klikken.</w:t>
+      </w:r>
+    </w:p>
+    <w:p>
+      <w:pPr>
+        <w:pStyle w:val="ListParagraph"/>
+        <w:numPr>
+          <w:ilvl w:val="0"/>
+          <w:numId w:val="5"/>
+        </w:numPr>
+      </w:pPr>
+      <w:r>
         <w:t xml:space="preserve">‘Publish’ de console application op dezelfde wijze, alleen dan niet in de IIS folder, via ‘Folder’ en dan weer ‘Folder’. Sla deze op een andere veilige, permanente plek op. </w:t>
       </w:r>
       <w:r>
         <w:t>Klik na de setup boven op ‘Publish’ als het dit nog niet vanzelf heeft gedaan.</w:t>
       </w:r>
     </w:p>
+    <w:p>
+      <w:pPr>
+        <w:pStyle w:val="ListParagraph"/>
+        <w:numPr>
+          <w:ilvl w:val="0"/>
+          <w:numId w:val="5"/>
+        </w:numPr>
+      </w:pPr>
+      <w:r>
+        <w:t>Houd de Windows knop en R in voor het venster Uitvoeren en type hier ‘taskschd.msc’ in. Maak links een nieuwe map aan. Klik dan met de rechtermuisknop op de map en klik op ‘Taak maken’. Voer een naam en beschrijving in, en klik dan op de Triggers tab en ‘Nieuw’. Stel het als volgt in:</w:t>
+      </w:r>
+    </w:p>
+    <w:p>
+      <w:pPr>
+        <w:pStyle w:val="ListParagraph"/>
+        <w:numPr>
+          <w:ilvl w:val="1"/>
+          <w:numId w:val="5"/>
+        </w:numPr>
+      </w:pPr>
+      <w:r>
+        <w:t>Start deze taak: Gepland</w:t>
+      </w:r>
+    </w:p>
+    <w:p>
+      <w:pPr>
+        <w:pStyle w:val="ListParagraph"/>
+        <w:numPr>
+          <w:ilvl w:val="1"/>
+          <w:numId w:val="5"/>
+        </w:numPr>
+      </w:pPr>
+      <w:r>
+        <w:t>Dagelijks, zet de start op een (toekomstig) rond uur zoals 14:00:00</w:t>
+      </w:r>
+    </w:p>
+    <w:p>
+      <w:pPr>
+        <w:pStyle w:val="ListParagraph"/>
+        <w:numPr>
+          <w:ilvl w:val="1"/>
+          <w:numId w:val="5"/>
+        </w:numPr>
+      </w:pPr>
+      <w:r>
+        <w:t>Taak herhalen elke: 1 uur – gedurende: oneindig</w:t>
+      </w:r>
+    </w:p>
+    <w:p>
+      <w:pPr>
+        <w:pStyle w:val="ListParagraph"/>
+        <w:numPr>
+          <w:ilvl w:val="1"/>
+          <w:numId w:val="5"/>
+        </w:numPr>
+      </w:pPr>
+      <w:r>
+        <w:t>Klik op OK.</w:t>
+      </w:r>
+    </w:p>
+    <w:p>
+      <w:pPr>
+        <w:pStyle w:val="ListParagraph"/>
+        <w:numPr>
+          <w:ilvl w:val="0"/>
+          <w:numId w:val="5"/>
+        </w:numPr>
+      </w:pPr>
+      <w:r>
+        <w:t>Klik op Acties en klik op ‘Nieuw’. Klik op ‘Bladeren’ en navigeer naar de executable van de console applicatie die eerder gepublishet is. Klik op OK.</w:t>
+      </w:r>
+    </w:p>
+    <w:p>
+      <w:pPr>
+        <w:pStyle w:val="ListParagraph"/>
+        <w:numPr>
+          <w:ilvl w:val="0"/>
+          <w:numId w:val="5"/>
+        </w:numPr>
+      </w:pPr>
+      <w:r>
+        <w:t>Ga naar de console applicatie die eerder gepublishet is. Zorg ervoor dat de ‘EducomOpdrachtTaskScheduler.dll.config’ keys als volgt uit zien:</w:t>
+      </w:r>
+    </w:p>
+    <w:p>
+      <w:pPr>
+        <w:pStyle w:val="ListParagraph"/>
+        <w:numPr>
+          <w:ilvl w:val="1"/>
+          <w:numId w:val="5"/>
+        </w:numPr>
+      </w:pPr>
+      <w:r>
+        <w:t xml:space="preserve">weerstationsUrl – </w:t>
+      </w:r>
+      <w:hyperlink r:id="rId11" w:history="1">
+        <w:r>
+          <w:rPr>
+            <w:rStyle w:val="Hyperlink"/>
+          </w:rPr>
+          <w:t>https://localhost:API_PORT/api/Weerstations/list</w:t>
+        </w:r>
+      </w:hyperlink>
+    </w:p>
+    <w:p>
+      <w:pPr>
+        <w:pStyle w:val="ListParagraph"/>
+        <w:numPr>
+          <w:ilvl w:val="1"/>
+          <w:numId w:val="5"/>
+        </w:numPr>
+      </w:pPr>
+      <w:r>
+        <w:t xml:space="preserve">weerberichtenUrl – </w:t>
+      </w:r>
+      <w:hyperlink r:id="rId12" w:history="1">
+        <w:r>
+          <w:rPr>
+            <w:rStyle w:val="Hyperlink"/>
+          </w:rPr>
+          <w:t>https://localhost:API_PORT/api/Weerberichten/list</w:t>
+        </w:r>
+      </w:hyperlink>
+    </w:p>
+    <w:p>
+      <w:pPr>
+        <w:pStyle w:val="ListParagraph"/>
+        <w:numPr>
+          <w:ilvl w:val="2"/>
+          <w:numId w:val="5"/>
+        </w:numPr>
+      </w:pPr>
+      <w:r>
+        <w:t>API_POORT zou iets van 444 moeten zijn als je de stappen gevolgd hebt.</w:t>
+      </w:r>
+    </w:p>
+    <w:p>
+      <w:pPr>
+        <w:pStyle w:val="ListParagraph"/>
+        <w:numPr>
+          <w:ilvl w:val="2"/>
+          <w:numId w:val="5"/>
+        </w:numPr>
+      </w:pPr>
+      <w:r>
+        <w:t>Check dit ook voor de website</w:t>
+      </w:r>
+      <w:r>
+        <w:t xml:space="preserve"> in ‘app.config’</w:t>
+      </w:r>
+      <w:r>
+        <w:t>!!</w:t>
+      </w:r>
+    </w:p>
+    <w:p>
+      <w:pPr>
+        <w:pStyle w:val="ListParagraph"/>
+        <w:numPr>
+          <w:ilvl w:val="1"/>
+          <w:numId w:val="5"/>
+        </w:numPr>
+      </w:pPr>
+      <w:r>
+        <w:t>consoleUsername – externalConsoleApp (mag veranderd worden)</w:t>
+      </w:r>
+    </w:p>
+    <w:p>
+      <w:pPr>
+        <w:pStyle w:val="ListParagraph"/>
+        <w:numPr>
+          <w:ilvl w:val="1"/>
+          <w:numId w:val="5"/>
+        </w:numPr>
+      </w:pPr>
+      <w:r>
+        <w:t>consolePassword – externalConsoleAppPassword (mag veranderd worden)</w:t>
+      </w:r>
+    </w:p>
+    <w:p>
+      <w:pPr>
+        <w:pStyle w:val="ListParagraph"/>
+        <w:numPr>
+          <w:ilvl w:val="0"/>
+          <w:numId w:val="5"/>
+        </w:numPr>
+      </w:pPr>
+      <w:r>
+        <w:t>Ga dan naar de folder van de API en open daar ‘app.config’ en ‘web.config’, en zorg dat de consoleUsername en consolePassword overeenkomen met bovenstaand.</w:t>
+      </w:r>
+    </w:p>
+    <w:p>
+      <w:pPr>
+        <w:pStyle w:val="ListParagraph"/>
+        <w:numPr>
+          <w:ilvl w:val="0"/>
+          <w:numId w:val="5"/>
+        </w:numPr>
+      </w:pPr>
+      <w:r>
+        <w:t>Open vervolgens ‘appsettings.json’ en zorg dat de SqlConnection als volgt staat:</w:t>
+      </w:r>
+    </w:p>
+    <w:p>
+      <w:pPr>
+        <w:pStyle w:val="ListParagraph"/>
+        <w:numPr>
+          <w:ilvl w:val="1"/>
+          <w:numId w:val="5"/>
+        </w:numPr>
+        <w:rPr>
+          <w:lang w:val="en-US"/>
+        </w:rPr>
+      </w:pPr>
+      <w:r>
+        <w:rPr>
+          <w:lang w:val="en-US"/>
+        </w:rPr>
+        <w:t>Server=localhost\\SQLEXPRESS; Database=EducomOpdrachtAPI; Initial Catalog=EducomOpdrachtAPI; Trusted_Connection=True; Integrated Security=SSPI;</w:t>
+      </w:r>
+    </w:p>
+    <w:p>
+      <w:r>
+        <w:t>Als goed is staat nu a</w:t>
+      </w:r>
+      <w:r>
+        <w:t>lles op en zou het moeten werken.</w:t>
+      </w:r>
+    </w:p>
+    <w:p>
+      <w:r>
+        <w:br w:type="page"/>
+      </w:r>
+    </w:p>
+    <w:p/>
     <w:sectPr>
       <w:pgSz w:w="11906" w:h="16838"/>
       <w:pgMar w:top="1417" w:right="1417" w:bottom="1417" w:left="1417" w:header="708" w:footer="708" w:gutter="0"/>
@@ -2644,7 +2706,7 @@
         <w:ind w:left="1440" w:hanging="360"/>
       </w:pPr>
     </w:lvl>
-    <w:lvl w:ilvl="2" w:tplc="0413001B" w:tentative="1">
+    <w:lvl w:ilvl="2" w:tplc="0413001B">
       <w:start w:val="1"/>
       <w:numFmt w:val="lowerRoman"/>
       <w:lvlText w:val="%3."/>
@@ -3756,8 +3818,8 @@
   </w:compat>
   <w:rsids>
     <w:rsidRoot w:val="00AC72C4"/>
-    <w:rsid w:val="0043044F"/>
     <w:rsid w:val="00AC72C4"/>
+    <w:rsid w:val="00F10931"/>
   </w:rsids>
   <m:mathPr>
     <m:mathFont m:val="Cambria Math"/>

</xml_diff>

<commit_message>
Documentatie, comments voor EducomOpdracht
</commit_message>
<xml_diff>
--- a/Documentatie/Educom opdracht.docx
+++ b/Documentatie/Educom opdracht.docx
@@ -63,6 +63,7 @@
                         <w:sz w:val="24"/>
                       </w:rPr>
                     </w:pPr>
+                    <w:proofErr w:type="spellStart"/>
                     <w:r>
                       <w:rPr>
                         <w:color w:val="2F5496" w:themeColor="accent1" w:themeShade="BF"/>
@@ -71,6 +72,7 @@
                       </w:rPr>
                       <w:t>Educom|Detacom</w:t>
                     </w:r>
+                    <w:proofErr w:type="spellEnd"/>
                   </w:p>
                 </w:tc>
               </w:sdtContent>
@@ -166,6 +168,7 @@
                     <w:text/>
                   </w:sdtPr>
                   <w:sdtContent>
+                    <w:proofErr w:type="spellStart"/>
                     <w:r>
                       <w:rPr>
                         <w:color w:val="2F5496" w:themeColor="accent1" w:themeShade="BF"/>
@@ -174,6 +177,7 @@
                       </w:rPr>
                       <w:t>EducomOpdracht</w:t>
                     </w:r>
+                    <w:proofErr w:type="spellEnd"/>
                   </w:sdtContent>
                 </w:sdt>
               </w:p>
@@ -332,7 +336,9 @@
               <w:tab w:val="right" w:leader="dot" w:pos="9062"/>
             </w:tabs>
             <w:rPr>
+              <w:rFonts w:eastAsiaTheme="minorEastAsia"/>
               <w:noProof/>
+              <w:lang w:eastAsia="nl-NL"/>
             </w:rPr>
           </w:pPr>
           <w:r>
@@ -347,7 +353,7 @@
           <w:r>
             <w:fldChar w:fldCharType="separate"/>
           </w:r>
-          <w:hyperlink w:anchor="_Toc75443501" w:history="1">
+          <w:hyperlink w:anchor="_Toc75452992" w:history="1">
             <w:r>
               <w:rPr>
                 <w:rStyle w:val="Hyperlink"/>
@@ -375,7 +381,7 @@
                 <w:noProof/>
                 <w:webHidden/>
               </w:rPr>
-              <w:instrText xml:space="preserve"> PAGEREF _Toc75443501 \h </w:instrText>
+              <w:instrText xml:space="preserve"> PAGEREF _Toc75452992 \h </w:instrText>
             </w:r>
             <w:r>
               <w:rPr>
@@ -413,10 +419,12 @@
               <w:tab w:val="right" w:leader="dot" w:pos="9062"/>
             </w:tabs>
             <w:rPr>
+              <w:rFonts w:eastAsiaTheme="minorEastAsia"/>
               <w:noProof/>
+              <w:lang w:eastAsia="nl-NL"/>
             </w:rPr>
           </w:pPr>
-          <w:hyperlink w:anchor="_Toc75443502" w:history="1">
+          <w:hyperlink w:anchor="_Toc75452993" w:history="1">
             <w:r>
               <w:rPr>
                 <w:rStyle w:val="Hyperlink"/>
@@ -443,7 +451,7 @@
                 <w:noProof/>
                 <w:webHidden/>
               </w:rPr>
-              <w:instrText xml:space="preserve"> PAGEREF _Toc75443502 \h </w:instrText>
+              <w:instrText xml:space="preserve"> PAGEREF _Toc75452993 \h </w:instrText>
             </w:r>
             <w:r>
               <w:rPr>
@@ -481,16 +489,18 @@
               <w:tab w:val="right" w:leader="dot" w:pos="9062"/>
             </w:tabs>
             <w:rPr>
+              <w:rFonts w:eastAsiaTheme="minorEastAsia"/>
               <w:noProof/>
+              <w:lang w:eastAsia="nl-NL"/>
             </w:rPr>
           </w:pPr>
-          <w:hyperlink w:anchor="_Toc75443503" w:history="1">
+          <w:hyperlink w:anchor="_Toc75452994" w:history="1">
             <w:r>
               <w:rPr>
                 <w:rStyle w:val="Hyperlink"/>
                 <w:noProof/>
               </w:rPr>
-              <w:t>Eisen</w:t>
+              <w:t>Algemeen idee</w:t>
             </w:r>
             <w:r>
               <w:rPr>
@@ -511,7 +521,7 @@
                 <w:noProof/>
                 <w:webHidden/>
               </w:rPr>
-              <w:instrText xml:space="preserve"> PAGEREF _Toc75443503 \h </w:instrText>
+              <w:instrText xml:space="preserve"> PAGEREF _Toc75452994 \h </w:instrText>
             </w:r>
             <w:r>
               <w:rPr>
@@ -549,16 +559,18 @@
               <w:tab w:val="right" w:leader="dot" w:pos="9062"/>
             </w:tabs>
             <w:rPr>
+              <w:rFonts w:eastAsiaTheme="minorEastAsia"/>
               <w:noProof/>
+              <w:lang w:eastAsia="nl-NL"/>
             </w:rPr>
           </w:pPr>
-          <w:hyperlink w:anchor="_Toc75443504" w:history="1">
+          <w:hyperlink w:anchor="_Toc75452995" w:history="1">
             <w:r>
               <w:rPr>
                 <w:rStyle w:val="Hyperlink"/>
                 <w:noProof/>
               </w:rPr>
-              <w:t>Algemeen idee</w:t>
+              <w:t>Installatie</w:t>
             </w:r>
             <w:r>
               <w:rPr>
@@ -579,7 +591,7 @@
                 <w:noProof/>
                 <w:webHidden/>
               </w:rPr>
-              <w:instrText xml:space="preserve"> PAGEREF _Toc75443504 \h </w:instrText>
+              <w:instrText xml:space="preserve"> PAGEREF _Toc75452995 \h </w:instrText>
             </w:r>
             <w:r>
               <w:rPr>
@@ -599,7 +611,7 @@
                 <w:noProof/>
                 <w:webHidden/>
               </w:rPr>
-              <w:t>5</w:t>
+              <w:t>4</w:t>
             </w:r>
             <w:r>
               <w:rPr>
@@ -617,16 +629,18 @@
               <w:tab w:val="right" w:leader="dot" w:pos="9062"/>
             </w:tabs>
             <w:rPr>
+              <w:rFonts w:eastAsiaTheme="minorEastAsia"/>
               <w:noProof/>
+              <w:lang w:eastAsia="nl-NL"/>
             </w:rPr>
           </w:pPr>
-          <w:hyperlink w:anchor="_Toc75443505" w:history="1">
+          <w:hyperlink w:anchor="_Toc75452996" w:history="1">
             <w:r>
               <w:rPr>
                 <w:rStyle w:val="Hyperlink"/>
                 <w:noProof/>
               </w:rPr>
-              <w:t>Uitvoering</w:t>
+              <w:t>Eventuele problemen/oplossingen</w:t>
             </w:r>
             <w:r>
               <w:rPr>
@@ -647,7 +661,7 @@
                 <w:noProof/>
                 <w:webHidden/>
               </w:rPr>
-              <w:instrText xml:space="preserve"> PAGEREF _Toc75443505 \h </w:instrText>
+              <w:instrText xml:space="preserve"> PAGEREF _Toc75452996 \h </w:instrText>
             </w:r>
             <w:r>
               <w:rPr>
@@ -667,7 +681,7 @@
                 <w:noProof/>
                 <w:webHidden/>
               </w:rPr>
-              <w:t>5</w:t>
+              <w:t>6</w:t>
             </w:r>
             <w:r>
               <w:rPr>
@@ -715,7 +729,8 @@
           <w:lang w:val="en-US"/>
         </w:rPr>
       </w:pPr>
-      <w:bookmarkStart w:id="0" w:name="_Toc75443501"/>
+      <w:bookmarkStart w:id="0" w:name="_Toc75452992"/>
+      <w:proofErr w:type="spellStart"/>
       <w:r>
         <w:rPr>
           <w:lang w:val="en-US"/>
@@ -724,6 +739,7 @@
         <w:t>Opdracht</w:t>
       </w:r>
       <w:bookmarkEnd w:id="0"/>
+      <w:proofErr w:type="spellEnd"/>
     </w:p>
     <w:p>
       <w:pPr>
@@ -738,21 +754,61 @@
       <w:r>
         <w:t xml:space="preserve">koppelvlak ter beschikking van derden. Deze API kan geraadpleegd worden via </w:t>
       </w:r>
-      <w:hyperlink r:id="rId7" w:history="1">
-        <w:r>
-          <w:rPr>
-            <w:rStyle w:val="Hyperlink"/>
-            <w:b/>
-            <w:bCs/>
-          </w:rPr>
-          <w:t>https://data.buienradar.nl/1.1/feed/json</w:t>
-        </w:r>
-      </w:hyperlink>
       <w:r>
         <w:rPr>
           <w:b/>
           <w:bCs/>
         </w:rPr>
+        <w:fldChar w:fldCharType="begin"/>
+      </w:r>
+      <w:r>
+        <w:rPr>
+          <w:b/>
+          <w:bCs/>
+        </w:rPr>
+        <w:instrText xml:space="preserve"> HYPERLINK "</w:instrText>
+      </w:r>
+      <w:r>
+        <w:rPr>
+          <w:b/>
+          <w:bCs/>
+        </w:rPr>
+        <w:instrText>https://data.buienradar.nl/1.1/feed/json</w:instrText>
+      </w:r>
+      <w:r>
+        <w:rPr>
+          <w:b/>
+          <w:bCs/>
+        </w:rPr>
+        <w:instrText xml:space="preserve">" </w:instrText>
+      </w:r>
+      <w:r>
+        <w:rPr>
+          <w:b/>
+          <w:bCs/>
+        </w:rPr>
+        <w:fldChar w:fldCharType="separate"/>
+      </w:r>
+      <w:r>
+        <w:rPr>
+          <w:rStyle w:val="Hyperlink"/>
+          <w:b/>
+          <w:bCs/>
+        </w:rPr>
+        <w:t>https://data.buienradar.nl/1.1/feed/json</w:t>
+      </w:r>
+      <w:r>
+        <w:rPr>
+          <w:b/>
+          <w:bCs/>
+        </w:rPr>
+        <w:fldChar w:fldCharType="end"/>
+      </w:r>
+      <w:r>
+        <w:rPr>
+          <w:b/>
+          <w:bCs/>
+        </w:rPr>
         <w:t>.</w:t>
       </w:r>
     </w:p>
@@ -858,7 +914,7 @@
       <w:pPr>
         <w:pStyle w:val="Heading1"/>
       </w:pPr>
-      <w:bookmarkStart w:id="1" w:name="_Toc75443502"/>
+      <w:bookmarkStart w:id="1" w:name="_Toc75452993"/>
       <w:r>
         <w:lastRenderedPageBreak/>
         <w:t>Stappenplan</w:t>
@@ -893,11 +949,19 @@
           <w:lang w:val="en-US"/>
         </w:rPr>
       </w:pPr>
+      <w:proofErr w:type="spellStart"/>
       <w:r>
         <w:rPr>
           <w:lang w:val="en-US"/>
         </w:rPr>
-        <w:t>EducomOpdracht, ASP.N</w:t>
+        <w:t>EducomOpdracht</w:t>
+      </w:r>
+      <w:proofErr w:type="spellEnd"/>
+      <w:r>
+        <w:rPr>
+          <w:lang w:val="en-US"/>
+        </w:rPr>
+        <w:t>, ASP.N</w:t>
       </w:r>
       <w:r>
         <w:rPr>
@@ -929,11 +993,19 @@
           <w:lang w:val="en-US"/>
         </w:rPr>
       </w:pPr>
+      <w:proofErr w:type="spellStart"/>
       <w:r>
         <w:rPr>
           <w:lang w:val="en-US"/>
         </w:rPr>
-        <w:t>EducomOpdrachtAPI, ASP.NET Core Web API;</w:t>
+        <w:t>EducomOpdrachtAPI</w:t>
+      </w:r>
+      <w:proofErr w:type="spellEnd"/>
+      <w:r>
+        <w:rPr>
+          <w:lang w:val="en-US"/>
+        </w:rPr>
+        <w:t>, ASP.NET Core Web API;</w:t>
       </w:r>
     </w:p>
     <w:p>
@@ -947,11 +1019,19 @@
           <w:lang w:val="en-US"/>
         </w:rPr>
       </w:pPr>
+      <w:proofErr w:type="spellStart"/>
       <w:r>
         <w:rPr>
           <w:lang w:val="en-US"/>
         </w:rPr>
-        <w:t>EducomOpdrachtTaskScheduler, Console Application.</w:t>
+        <w:t>EducomOpdrachtTaskScheduler</w:t>
+      </w:r>
+      <w:proofErr w:type="spellEnd"/>
+      <w:r>
+        <w:rPr>
+          <w:lang w:val="en-US"/>
+        </w:rPr>
+        <w:t>, Console Application.</w:t>
       </w:r>
     </w:p>
     <w:p>
@@ -1162,7 +1242,7 @@
         </w:numPr>
       </w:pPr>
       <w:r>
-        <w:t>Achteraf wordt ruim gedocumenteerd wat gedaan is, wat er nog eventueel gedaan moet worden en wat eventuele problemen kunnen zijn.</w:t>
+        <w:t>Achteraf wordt gedocumenteerd wat gedaan is, wat er nog eventueel gedaan moet worden en wat eventuele problemen kunnen zijn.</w:t>
       </w:r>
     </w:p>
     <w:p>
@@ -1187,727 +1267,34 @@
       <w:pPr>
         <w:pStyle w:val="Heading1"/>
       </w:pPr>
-      <w:bookmarkStart w:id="2" w:name="_Toc75443503"/>
-      <w:r>
-        <w:lastRenderedPageBreak/>
-        <w:t>Eisen</w:t>
-      </w:r>
-      <w:bookmarkEnd w:id="2"/>
-    </w:p>
-    <w:p>
-      <w:r>
-        <w:t>Voor de eisen heb ik een tabel opgesteld. De eisen krijgen een unieke code, beschrijving en prioriteit. Dit fungeert ook als een soort-van to-do list.</w:t>
-      </w:r>
-    </w:p>
-    <w:p>
-      <w:pPr>
-        <w:rPr>
-          <w:lang w:val="en-US"/>
-        </w:rPr>
-      </w:pPr>
-      <w:r>
-        <w:rPr>
-          <w:lang w:val="en-US"/>
-        </w:rPr>
-        <w:t>De prioriteringswijze is MoSCoW – Must haves, should haves, coul</w:t>
-      </w:r>
-      <w:r>
-        <w:rPr>
-          <w:lang w:val="en-US"/>
-        </w:rPr>
-        <w:t>d haves en won’t haves.</w:t>
-      </w:r>
-    </w:p>
-    <w:p>
-      <w:pPr>
-        <w:pStyle w:val="ListParagraph"/>
-        <w:numPr>
-          <w:ilvl w:val="0"/>
-          <w:numId w:val="2"/>
-        </w:numPr>
-        <w:rPr>
-          <w:lang w:val="en-US"/>
-        </w:rPr>
-      </w:pPr>
-      <w:r>
-        <w:rPr>
-          <w:lang w:val="en-US"/>
-        </w:rPr>
-        <w:t>Must haves: moeten erin</w:t>
-      </w:r>
-      <w:r>
-        <w:rPr>
-          <w:lang w:val="en-US"/>
-        </w:rPr>
-        <w:t xml:space="preserve">, essentieel: </w:t>
-      </w:r>
-      <w:r>
-        <w:rPr>
-          <w:lang w:val="en-US"/>
-        </w:rPr>
-        <w:t>topprioriteit</w:t>
-      </w:r>
-      <w:r>
-        <w:rPr>
-          <w:lang w:val="en-US"/>
-        </w:rPr>
-        <w:t>;</w:t>
-      </w:r>
-    </w:p>
-    <w:p>
-      <w:pPr>
-        <w:pStyle w:val="ListParagraph"/>
-        <w:numPr>
-          <w:ilvl w:val="0"/>
-          <w:numId w:val="2"/>
-        </w:numPr>
-      </w:pPr>
-      <w:r>
-        <w:t>Should haves: zou erin moeten, maar niet essentiee</w:t>
-      </w:r>
-      <w:r>
-        <w:t xml:space="preserve">l: </w:t>
-      </w:r>
-      <w:r>
-        <w:t>hoog prioriteit</w:t>
-      </w:r>
-      <w:r>
-        <w:t>;</w:t>
-      </w:r>
-    </w:p>
-    <w:p>
-      <w:pPr>
-        <w:pStyle w:val="ListParagraph"/>
-        <w:numPr>
-          <w:ilvl w:val="0"/>
-          <w:numId w:val="2"/>
-        </w:numPr>
-      </w:pPr>
-      <w:r>
-        <w:t>Could haves: zou fijn zijn om erin te hebben, maar niet essentieel: laag prioriteit;</w:t>
-      </w:r>
-    </w:p>
-    <w:p>
-      <w:pPr>
-        <w:pStyle w:val="ListParagraph"/>
-        <w:numPr>
-          <w:ilvl w:val="0"/>
-          <w:numId w:val="2"/>
-        </w:numPr>
-      </w:pPr>
-      <w:r>
-        <w:t>Won’t have: zal niet erin zijn, verre van essentieel: geen prioriteit.</w:t>
-      </w:r>
-    </w:p>
-    <w:tbl>
-      <w:tblPr>
-        <w:tblStyle w:val="GridTable1Light"/>
-        <w:tblW w:w="0" w:type="auto"/>
-        <w:tblLook w:val="04A0" w:firstRow="1" w:lastRow="0" w:firstColumn="1" w:lastColumn="0" w:noHBand="0" w:noVBand="1"/>
-      </w:tblPr>
-      <w:tblGrid>
-        <w:gridCol w:w="1129"/>
-        <w:gridCol w:w="6663"/>
-        <w:gridCol w:w="1270"/>
-      </w:tblGrid>
-      <w:tr>
-        <w:trPr>
-          <w:cnfStyle w:val="100000000000" w:firstRow="1" w:lastRow="0" w:firstColumn="0" w:lastColumn="0" w:oddVBand="0" w:evenVBand="0" w:oddHBand="0" w:evenHBand="0" w:firstRowFirstColumn="0" w:firstRowLastColumn="0" w:lastRowFirstColumn="0" w:lastRowLastColumn="0"/>
-        </w:trPr>
-        <w:tc>
-          <w:tcPr>
-            <w:cnfStyle w:val="001000000000" w:firstRow="0" w:lastRow="0" w:firstColumn="1" w:lastColumn="0" w:oddVBand="0" w:evenVBand="0" w:oddHBand="0" w:evenHBand="0" w:firstRowFirstColumn="0" w:firstRowLastColumn="0" w:lastRowFirstColumn="0" w:lastRowLastColumn="0"/>
-            <w:tcW w:w="1129" w:type="dxa"/>
-          </w:tcPr>
-          <w:p>
-            <w:pPr>
-              <w:jc w:val="center"/>
-              <w:rPr>
-                <w:lang w:val="en-US"/>
-              </w:rPr>
-            </w:pPr>
-            <w:r>
-              <w:rPr>
-                <w:lang w:val="en-US"/>
-              </w:rPr>
-              <w:t>Code</w:t>
-            </w:r>
-          </w:p>
-        </w:tc>
-        <w:tc>
-          <w:tcPr>
-            <w:tcW w:w="6663" w:type="dxa"/>
-          </w:tcPr>
-          <w:p>
-            <w:pPr>
-              <w:cnfStyle w:val="100000000000" w:firstRow="1" w:lastRow="0" w:firstColumn="0" w:lastColumn="0" w:oddVBand="0" w:evenVBand="0" w:oddHBand="0" w:evenHBand="0" w:firstRowFirstColumn="0" w:firstRowLastColumn="0" w:lastRowFirstColumn="0" w:lastRowLastColumn="0"/>
-              <w:rPr>
-                <w:lang w:val="en-US"/>
-              </w:rPr>
-            </w:pPr>
-            <w:r>
-              <w:rPr>
-                <w:lang w:val="en-US"/>
-              </w:rPr>
-              <w:t>Beschrijving</w:t>
-            </w:r>
-          </w:p>
-        </w:tc>
-        <w:tc>
-          <w:tcPr>
-            <w:tcW w:w="1270" w:type="dxa"/>
-          </w:tcPr>
-          <w:p>
-            <w:pPr>
-              <w:jc w:val="center"/>
-              <w:cnfStyle w:val="100000000000" w:firstRow="1" w:lastRow="0" w:firstColumn="0" w:lastColumn="0" w:oddVBand="0" w:evenVBand="0" w:oddHBand="0" w:evenHBand="0" w:firstRowFirstColumn="0" w:firstRowLastColumn="0" w:lastRowFirstColumn="0" w:lastRowLastColumn="0"/>
-              <w:rPr>
-                <w:lang w:val="en-US"/>
-              </w:rPr>
-            </w:pPr>
-            <w:r>
-              <w:rPr>
-                <w:lang w:val="en-US"/>
-              </w:rPr>
-              <w:t>Prioriteit</w:t>
-            </w:r>
-          </w:p>
-        </w:tc>
-      </w:tr>
-      <w:tr>
-        <w:tc>
-          <w:tcPr>
-            <w:cnfStyle w:val="001000000000" w:firstRow="0" w:lastRow="0" w:firstColumn="1" w:lastColumn="0" w:oddVBand="0" w:evenVBand="0" w:oddHBand="0" w:evenHBand="0" w:firstRowFirstColumn="0" w:firstRowLastColumn="0" w:lastRowFirstColumn="0" w:lastRowLastColumn="0"/>
-            <w:tcW w:w="1129" w:type="dxa"/>
-          </w:tcPr>
-          <w:p>
-            <w:pPr>
-              <w:jc w:val="center"/>
-              <w:rPr>
-                <w:lang w:val="en-US"/>
-              </w:rPr>
-            </w:pPr>
-            <w:r>
-              <w:rPr>
-                <w:lang w:val="en-US"/>
-              </w:rPr>
-              <w:t>SITE-001</w:t>
-            </w:r>
-          </w:p>
-        </w:tc>
-        <w:tc>
-          <w:tcPr>
-            <w:tcW w:w="6663" w:type="dxa"/>
-          </w:tcPr>
-          <w:p>
-            <w:pPr>
-              <w:cnfStyle w:val="000000000000" w:firstRow="0" w:lastRow="0" w:firstColumn="0" w:lastColumn="0" w:oddVBand="0" w:evenVBand="0" w:oddHBand="0" w:evenHBand="0" w:firstRowFirstColumn="0" w:firstRowLastColumn="0" w:lastRowFirstColumn="0" w:lastRowLastColumn="0"/>
-            </w:pPr>
-            <w:r>
-              <w:t xml:space="preserve">De site toon </w:t>
-            </w:r>
-            <w:r>
-              <w:t>een grafiek met opgehaalde data uit de API.</w:t>
-            </w:r>
-          </w:p>
-        </w:tc>
-        <w:tc>
-          <w:tcPr>
-            <w:tcW w:w="1270" w:type="dxa"/>
-          </w:tcPr>
-          <w:p>
-            <w:pPr>
-              <w:jc w:val="center"/>
-              <w:cnfStyle w:val="000000000000" w:firstRow="0" w:lastRow="0" w:firstColumn="0" w:lastColumn="0" w:oddVBand="0" w:evenVBand="0" w:oddHBand="0" w:evenHBand="0" w:firstRowFirstColumn="0" w:firstRowLastColumn="0" w:lastRowFirstColumn="0" w:lastRowLastColumn="0"/>
-            </w:pPr>
-            <w:r>
-              <w:t>Must</w:t>
-            </w:r>
-          </w:p>
-        </w:tc>
-      </w:tr>
-      <w:tr>
-        <w:tc>
-          <w:tcPr>
-            <w:cnfStyle w:val="001000000000" w:firstRow="0" w:lastRow="0" w:firstColumn="1" w:lastColumn="0" w:oddVBand="0" w:evenVBand="0" w:oddHBand="0" w:evenHBand="0" w:firstRowFirstColumn="0" w:firstRowLastColumn="0" w:lastRowFirstColumn="0" w:lastRowLastColumn="0"/>
-            <w:tcW w:w="1129" w:type="dxa"/>
-          </w:tcPr>
-          <w:p>
-            <w:pPr>
-              <w:jc w:val="center"/>
-              <w:rPr>
-                <w:lang w:val="en-US"/>
-              </w:rPr>
-            </w:pPr>
-            <w:r>
-              <w:rPr>
-                <w:lang w:val="en-US"/>
-              </w:rPr>
-              <w:t>SITE-002</w:t>
-            </w:r>
-          </w:p>
-        </w:tc>
-        <w:tc>
-          <w:tcPr>
-            <w:tcW w:w="6663" w:type="dxa"/>
-          </w:tcPr>
-          <w:p>
-            <w:pPr>
-              <w:cnfStyle w:val="000000000000" w:firstRow="0" w:lastRow="0" w:firstColumn="0" w:lastColumn="0" w:oddVBand="0" w:evenVBand="0" w:oddHBand="0" w:evenHBand="0" w:firstRowFirstColumn="0" w:firstRowLastColumn="0" w:lastRowFirstColumn="0" w:lastRowLastColumn="0"/>
-            </w:pPr>
-            <w:r>
-              <w:t>De site heeft een verbinding met de API.</w:t>
-            </w:r>
-          </w:p>
-        </w:tc>
-        <w:tc>
-          <w:tcPr>
-            <w:tcW w:w="1270" w:type="dxa"/>
-          </w:tcPr>
-          <w:p>
-            <w:pPr>
-              <w:jc w:val="center"/>
-              <w:cnfStyle w:val="000000000000" w:firstRow="0" w:lastRow="0" w:firstColumn="0" w:lastColumn="0" w:oddVBand="0" w:evenVBand="0" w:oddHBand="0" w:evenHBand="0" w:firstRowFirstColumn="0" w:firstRowLastColumn="0" w:lastRowFirstColumn="0" w:lastRowLastColumn="0"/>
-            </w:pPr>
-            <w:r>
-              <w:t>Must</w:t>
-            </w:r>
-          </w:p>
-        </w:tc>
-      </w:tr>
-      <w:tr>
-        <w:tc>
-          <w:tcPr>
-            <w:cnfStyle w:val="001000000000" w:firstRow="0" w:lastRow="0" w:firstColumn="1" w:lastColumn="0" w:oddVBand="0" w:evenVBand="0" w:oddHBand="0" w:evenHBand="0" w:firstRowFirstColumn="0" w:firstRowLastColumn="0" w:lastRowFirstColumn="0" w:lastRowLastColumn="0"/>
-            <w:tcW w:w="1129" w:type="dxa"/>
-          </w:tcPr>
-          <w:p>
-            <w:pPr>
-              <w:jc w:val="center"/>
-              <w:rPr>
-                <w:lang w:val="en-US"/>
-              </w:rPr>
-            </w:pPr>
-            <w:r>
-              <w:rPr>
-                <w:lang w:val="en-US"/>
-              </w:rPr>
-              <w:t>API-001</w:t>
-            </w:r>
-          </w:p>
-        </w:tc>
-        <w:tc>
-          <w:tcPr>
-            <w:tcW w:w="6663" w:type="dxa"/>
-          </w:tcPr>
-          <w:p>
-            <w:pPr>
-              <w:cnfStyle w:val="000000000000" w:firstRow="0" w:lastRow="0" w:firstColumn="0" w:lastColumn="0" w:oddVBand="0" w:evenVBand="0" w:oddHBand="0" w:evenHBand="0" w:firstRowFirstColumn="0" w:firstRowLastColumn="0" w:lastRowFirstColumn="0" w:lastRowLastColumn="0"/>
-            </w:pPr>
-            <w:r>
-              <w:t>De API heeft een achterliggende database.</w:t>
-            </w:r>
-          </w:p>
-        </w:tc>
-        <w:tc>
-          <w:tcPr>
-            <w:tcW w:w="1270" w:type="dxa"/>
-          </w:tcPr>
-          <w:p>
-            <w:pPr>
-              <w:jc w:val="center"/>
-              <w:cnfStyle w:val="000000000000" w:firstRow="0" w:lastRow="0" w:firstColumn="0" w:lastColumn="0" w:oddVBand="0" w:evenVBand="0" w:oddHBand="0" w:evenHBand="0" w:firstRowFirstColumn="0" w:firstRowLastColumn="0" w:lastRowFirstColumn="0" w:lastRowLastColumn="0"/>
-            </w:pPr>
-            <w:r>
-              <w:t>Must</w:t>
-            </w:r>
-          </w:p>
-        </w:tc>
-      </w:tr>
-      <w:tr>
-        <w:tc>
-          <w:tcPr>
-            <w:cnfStyle w:val="001000000000" w:firstRow="0" w:lastRow="0" w:firstColumn="1" w:lastColumn="0" w:oddVBand="0" w:evenVBand="0" w:oddHBand="0" w:evenHBand="0" w:firstRowFirstColumn="0" w:firstRowLastColumn="0" w:lastRowFirstColumn="0" w:lastRowLastColumn="0"/>
-            <w:tcW w:w="1129" w:type="dxa"/>
-          </w:tcPr>
-          <w:p>
-            <w:pPr>
-              <w:jc w:val="center"/>
-              <w:rPr>
-                <w:lang w:val="en-US"/>
-              </w:rPr>
-            </w:pPr>
-            <w:r>
-              <w:rPr>
-                <w:lang w:val="en-US"/>
-              </w:rPr>
-              <w:t>API-002</w:t>
-            </w:r>
-          </w:p>
-        </w:tc>
-        <w:tc>
-          <w:tcPr>
-            <w:tcW w:w="6663" w:type="dxa"/>
-          </w:tcPr>
-          <w:p>
-            <w:pPr>
-              <w:cnfStyle w:val="000000000000" w:firstRow="0" w:lastRow="0" w:firstColumn="0" w:lastColumn="0" w:oddVBand="0" w:evenVBand="0" w:oddHBand="0" w:evenHBand="0" w:firstRowFirstColumn="0" w:firstRowLastColumn="0" w:lastRowFirstColumn="0" w:lastRowLastColumn="0"/>
-            </w:pPr>
-            <w:r>
-              <w:t>De API heeft een GET-functie voor weerberichten/weerstations.</w:t>
-            </w:r>
-          </w:p>
-        </w:tc>
-        <w:tc>
-          <w:tcPr>
-            <w:tcW w:w="1270" w:type="dxa"/>
-          </w:tcPr>
-          <w:p>
-            <w:pPr>
-              <w:jc w:val="center"/>
-              <w:cnfStyle w:val="000000000000" w:firstRow="0" w:lastRow="0" w:firstColumn="0" w:lastColumn="0" w:oddVBand="0" w:evenVBand="0" w:oddHBand="0" w:evenHBand="0" w:firstRowFirstColumn="0" w:firstRowLastColumn="0" w:lastRowFirstColumn="0" w:lastRowLastColumn="0"/>
-            </w:pPr>
-            <w:r>
-              <w:t>Must</w:t>
-            </w:r>
-          </w:p>
-        </w:tc>
-      </w:tr>
-      <w:tr>
-        <w:tc>
-          <w:tcPr>
-            <w:cnfStyle w:val="001000000000" w:firstRow="0" w:lastRow="0" w:firstColumn="1" w:lastColumn="0" w:oddVBand="0" w:evenVBand="0" w:oddHBand="0" w:evenHBand="0" w:firstRowFirstColumn="0" w:firstRowLastColumn="0" w:lastRowFirstColumn="0" w:lastRowLastColumn="0"/>
-            <w:tcW w:w="1129" w:type="dxa"/>
-          </w:tcPr>
-          <w:p>
-            <w:pPr>
-              <w:jc w:val="center"/>
-              <w:rPr>
-                <w:lang w:val="en-US"/>
-              </w:rPr>
-            </w:pPr>
-            <w:r>
-              <w:rPr>
-                <w:lang w:val="en-US"/>
-              </w:rPr>
-              <w:t>API-003</w:t>
-            </w:r>
-          </w:p>
-        </w:tc>
-        <w:tc>
-          <w:tcPr>
-            <w:tcW w:w="6663" w:type="dxa"/>
-          </w:tcPr>
-          <w:p>
-            <w:pPr>
-              <w:cnfStyle w:val="000000000000" w:firstRow="0" w:lastRow="0" w:firstColumn="0" w:lastColumn="0" w:oddVBand="0" w:evenVBand="0" w:oddHBand="0" w:evenHBand="0" w:firstRowFirstColumn="0" w:firstRowLastColumn="0" w:lastRowFirstColumn="0" w:lastRowLastColumn="0"/>
-            </w:pPr>
-            <w:r>
-              <w:t>De API heeft een POST-functie voor weerberichten/weerstations.</w:t>
-            </w:r>
-          </w:p>
-        </w:tc>
-        <w:tc>
-          <w:tcPr>
-            <w:tcW w:w="1270" w:type="dxa"/>
-          </w:tcPr>
-          <w:p>
-            <w:pPr>
-              <w:jc w:val="center"/>
-              <w:cnfStyle w:val="000000000000" w:firstRow="0" w:lastRow="0" w:firstColumn="0" w:lastColumn="0" w:oddVBand="0" w:evenVBand="0" w:oddHBand="0" w:evenHBand="0" w:firstRowFirstColumn="0" w:firstRowLastColumn="0" w:lastRowFirstColumn="0" w:lastRowLastColumn="0"/>
-            </w:pPr>
-            <w:r>
-              <w:t>Must</w:t>
-            </w:r>
-          </w:p>
-        </w:tc>
-      </w:tr>
-      <w:tr>
-        <w:tc>
-          <w:tcPr>
-            <w:cnfStyle w:val="001000000000" w:firstRow="0" w:lastRow="0" w:firstColumn="1" w:lastColumn="0" w:oddVBand="0" w:evenVBand="0" w:oddHBand="0" w:evenHBand="0" w:firstRowFirstColumn="0" w:firstRowLastColumn="0" w:lastRowFirstColumn="0" w:lastRowLastColumn="0"/>
-            <w:tcW w:w="1129" w:type="dxa"/>
-          </w:tcPr>
-          <w:p>
-            <w:pPr>
-              <w:jc w:val="center"/>
-              <w:rPr>
-                <w:lang w:val="en-US"/>
-              </w:rPr>
-            </w:pPr>
-            <w:r>
-              <w:rPr>
-                <w:lang w:val="en-US"/>
-              </w:rPr>
-              <w:t>API-004</w:t>
-            </w:r>
-          </w:p>
-        </w:tc>
-        <w:tc>
-          <w:tcPr>
-            <w:tcW w:w="6663" w:type="dxa"/>
-          </w:tcPr>
-          <w:p>
-            <w:pPr>
-              <w:cnfStyle w:val="000000000000" w:firstRow="0" w:lastRow="0" w:firstColumn="0" w:lastColumn="0" w:oddVBand="0" w:evenVBand="0" w:oddHBand="0" w:evenHBand="0" w:firstRowFirstColumn="0" w:firstRowLastColumn="0" w:lastRowFirstColumn="0" w:lastRowLastColumn="0"/>
-            </w:pPr>
-            <w:r>
-              <w:t>De API heeft een PUT-functie voor weerberichten/weerstations.</w:t>
-            </w:r>
-          </w:p>
-        </w:tc>
-        <w:tc>
-          <w:tcPr>
-            <w:tcW w:w="1270" w:type="dxa"/>
-          </w:tcPr>
-          <w:p>
-            <w:pPr>
-              <w:jc w:val="center"/>
-              <w:cnfStyle w:val="000000000000" w:firstRow="0" w:lastRow="0" w:firstColumn="0" w:lastColumn="0" w:oddVBand="0" w:evenVBand="0" w:oddHBand="0" w:evenHBand="0" w:firstRowFirstColumn="0" w:firstRowLastColumn="0" w:lastRowFirstColumn="0" w:lastRowLastColumn="0"/>
-            </w:pPr>
-            <w:r>
-              <w:t>Should</w:t>
-            </w:r>
-          </w:p>
-        </w:tc>
-      </w:tr>
-      <w:tr>
-        <w:tc>
-          <w:tcPr>
-            <w:cnfStyle w:val="001000000000" w:firstRow="0" w:lastRow="0" w:firstColumn="1" w:lastColumn="0" w:oddVBand="0" w:evenVBand="0" w:oddHBand="0" w:evenHBand="0" w:firstRowFirstColumn="0" w:firstRowLastColumn="0" w:lastRowFirstColumn="0" w:lastRowLastColumn="0"/>
-            <w:tcW w:w="1129" w:type="dxa"/>
-          </w:tcPr>
-          <w:p>
-            <w:pPr>
-              <w:jc w:val="center"/>
-              <w:rPr>
-                <w:lang w:val="en-US"/>
-              </w:rPr>
-            </w:pPr>
-            <w:r>
-              <w:rPr>
-                <w:lang w:val="en-US"/>
-              </w:rPr>
-              <w:t>API-005</w:t>
-            </w:r>
-          </w:p>
-        </w:tc>
-        <w:tc>
-          <w:tcPr>
-            <w:tcW w:w="6663" w:type="dxa"/>
-          </w:tcPr>
-          <w:p>
-            <w:pPr>
-              <w:cnfStyle w:val="000000000000" w:firstRow="0" w:lastRow="0" w:firstColumn="0" w:lastColumn="0" w:oddVBand="0" w:evenVBand="0" w:oddHBand="0" w:evenHBand="0" w:firstRowFirstColumn="0" w:firstRowLastColumn="0" w:lastRowFirstColumn="0" w:lastRowLastColumn="0"/>
-            </w:pPr>
-            <w:r>
-              <w:t>De API heeft een DELETE-functie voor weerberichten/weerstations.</w:t>
-            </w:r>
-          </w:p>
-        </w:tc>
-        <w:tc>
-          <w:tcPr>
-            <w:tcW w:w="1270" w:type="dxa"/>
-          </w:tcPr>
-          <w:p>
-            <w:pPr>
-              <w:jc w:val="center"/>
-              <w:cnfStyle w:val="000000000000" w:firstRow="0" w:lastRow="0" w:firstColumn="0" w:lastColumn="0" w:oddVBand="0" w:evenVBand="0" w:oddHBand="0" w:evenHBand="0" w:firstRowFirstColumn="0" w:firstRowLastColumn="0" w:lastRowFirstColumn="0" w:lastRowLastColumn="0"/>
-            </w:pPr>
-            <w:r>
-              <w:t>Could</w:t>
-            </w:r>
-          </w:p>
-        </w:tc>
-      </w:tr>
-      <w:tr>
-        <w:tc>
-          <w:tcPr>
-            <w:cnfStyle w:val="001000000000" w:firstRow="0" w:lastRow="0" w:firstColumn="1" w:lastColumn="0" w:oddVBand="0" w:evenVBand="0" w:oddHBand="0" w:evenHBand="0" w:firstRowFirstColumn="0" w:firstRowLastColumn="0" w:lastRowFirstColumn="0" w:lastRowLastColumn="0"/>
-            <w:tcW w:w="1129" w:type="dxa"/>
-          </w:tcPr>
-          <w:p>
-            <w:pPr>
-              <w:jc w:val="center"/>
-              <w:rPr>
-                <w:lang w:val="en-US"/>
-              </w:rPr>
-            </w:pPr>
-            <w:r>
-              <w:rPr>
-                <w:lang w:val="en-US"/>
-              </w:rPr>
-              <w:t>APP-001</w:t>
-            </w:r>
-          </w:p>
-        </w:tc>
-        <w:tc>
-          <w:tcPr>
-            <w:tcW w:w="6663" w:type="dxa"/>
-          </w:tcPr>
-          <w:p>
-            <w:pPr>
-              <w:cnfStyle w:val="000000000000" w:firstRow="0" w:lastRow="0" w:firstColumn="0" w:lastColumn="0" w:oddVBand="0" w:evenVBand="0" w:oddHBand="0" w:evenHBand="0" w:firstRowFirstColumn="0" w:firstRowLastColumn="0" w:lastRowFirstColumn="0" w:lastRowLastColumn="0"/>
-            </w:pPr>
-            <w:r>
-              <w:t>De console applicatie heeft toegang tot de API.</w:t>
-            </w:r>
-          </w:p>
-        </w:tc>
-        <w:tc>
-          <w:tcPr>
-            <w:tcW w:w="1270" w:type="dxa"/>
-          </w:tcPr>
-          <w:p>
-            <w:pPr>
-              <w:jc w:val="center"/>
-              <w:cnfStyle w:val="000000000000" w:firstRow="0" w:lastRow="0" w:firstColumn="0" w:lastColumn="0" w:oddVBand="0" w:evenVBand="0" w:oddHBand="0" w:evenHBand="0" w:firstRowFirstColumn="0" w:firstRowLastColumn="0" w:lastRowFirstColumn="0" w:lastRowLastColumn="0"/>
-            </w:pPr>
-            <w:r>
-              <w:t>Must</w:t>
-            </w:r>
-          </w:p>
-        </w:tc>
-      </w:tr>
-      <w:tr>
-        <w:tc>
-          <w:tcPr>
-            <w:cnfStyle w:val="001000000000" w:firstRow="0" w:lastRow="0" w:firstColumn="1" w:lastColumn="0" w:oddVBand="0" w:evenVBand="0" w:oddHBand="0" w:evenHBand="0" w:firstRowFirstColumn="0" w:firstRowLastColumn="0" w:lastRowFirstColumn="0" w:lastRowLastColumn="0"/>
-            <w:tcW w:w="1129" w:type="dxa"/>
-          </w:tcPr>
-          <w:p>
-            <w:pPr>
-              <w:jc w:val="center"/>
-              <w:rPr>
-                <w:lang w:val="en-US"/>
-              </w:rPr>
-            </w:pPr>
-            <w:r>
-              <w:rPr>
-                <w:lang w:val="en-US"/>
-              </w:rPr>
-              <w:t>APP-002</w:t>
-            </w:r>
-          </w:p>
-        </w:tc>
-        <w:tc>
-          <w:tcPr>
-            <w:tcW w:w="6663" w:type="dxa"/>
-          </w:tcPr>
-          <w:p>
-            <w:pPr>
-              <w:cnfStyle w:val="000000000000" w:firstRow="0" w:lastRow="0" w:firstColumn="0" w:lastColumn="0" w:oddVBand="0" w:evenVBand="0" w:oddHBand="0" w:evenHBand="0" w:firstRowFirstColumn="0" w:firstRowLastColumn="0" w:lastRowFirstColumn="0" w:lastRowLastColumn="0"/>
-            </w:pPr>
-            <w:r>
-              <w:t>De console applicatie triggert de API voor datacollectie.</w:t>
-            </w:r>
-          </w:p>
-        </w:tc>
-        <w:tc>
-          <w:tcPr>
-            <w:tcW w:w="1270" w:type="dxa"/>
-          </w:tcPr>
-          <w:p>
-            <w:pPr>
-              <w:jc w:val="center"/>
-              <w:cnfStyle w:val="000000000000" w:firstRow="0" w:lastRow="0" w:firstColumn="0" w:lastColumn="0" w:oddVBand="0" w:evenVBand="0" w:oddHBand="0" w:evenHBand="0" w:firstRowFirstColumn="0" w:firstRowLastColumn="0" w:lastRowFirstColumn="0" w:lastRowLastColumn="0"/>
-            </w:pPr>
-            <w:r>
-              <w:t>Must</w:t>
-            </w:r>
-          </w:p>
-        </w:tc>
-      </w:tr>
-      <w:tr>
-        <w:tc>
-          <w:tcPr>
-            <w:cnfStyle w:val="001000000000" w:firstRow="0" w:lastRow="0" w:firstColumn="1" w:lastColumn="0" w:oddVBand="0" w:evenVBand="0" w:oddHBand="0" w:evenHBand="0" w:firstRowFirstColumn="0" w:firstRowLastColumn="0" w:lastRowFirstColumn="0" w:lastRowLastColumn="0"/>
-            <w:tcW w:w="1129" w:type="dxa"/>
-          </w:tcPr>
-          <w:p>
-            <w:pPr>
-              <w:jc w:val="center"/>
-              <w:rPr>
-                <w:lang w:val="en-US"/>
-              </w:rPr>
-            </w:pPr>
-            <w:r>
-              <w:rPr>
-                <w:lang w:val="en-US"/>
-              </w:rPr>
-              <w:t>APP-003</w:t>
-            </w:r>
-          </w:p>
-        </w:tc>
-        <w:tc>
-          <w:tcPr>
-            <w:tcW w:w="6663" w:type="dxa"/>
-          </w:tcPr>
-          <w:p>
-            <w:pPr>
-              <w:cnfStyle w:val="000000000000" w:firstRow="0" w:lastRow="0" w:firstColumn="0" w:lastColumn="0" w:oddVBand="0" w:evenVBand="0" w:oddHBand="0" w:evenHBand="0" w:firstRowFirstColumn="0" w:firstRowLastColumn="0" w:lastRowFirstColumn="0" w:lastRowLastColumn="0"/>
-            </w:pPr>
-            <w:r>
-              <w:t>De console applicatie wordt periodiek uitgevoerd.</w:t>
-            </w:r>
-          </w:p>
-        </w:tc>
-        <w:tc>
-          <w:tcPr>
-            <w:tcW w:w="1270" w:type="dxa"/>
-          </w:tcPr>
-          <w:p>
-            <w:pPr>
-              <w:jc w:val="center"/>
-              <w:cnfStyle w:val="000000000000" w:firstRow="0" w:lastRow="0" w:firstColumn="0" w:lastColumn="0" w:oddVBand="0" w:evenVBand="0" w:oddHBand="0" w:evenHBand="0" w:firstRowFirstColumn="0" w:firstRowLastColumn="0" w:lastRowFirstColumn="0" w:lastRowLastColumn="0"/>
-            </w:pPr>
-            <w:r>
-              <w:t>Must</w:t>
-            </w:r>
-          </w:p>
-        </w:tc>
-      </w:tr>
-    </w:tbl>
-    <w:p>
-      <w:r>
-        <w:t xml:space="preserve"> </w:t>
-      </w:r>
-    </w:p>
-    <w:p>
-      <w:r>
-        <w:br w:type="page"/>
-      </w:r>
-    </w:p>
-    <w:p>
-      <w:pPr>
-        <w:pStyle w:val="Heading1"/>
-      </w:pPr>
-      <w:bookmarkStart w:id="3" w:name="_Toc75443504"/>
+      <w:bookmarkStart w:id="2" w:name="_Toc75452994"/>
       <w:r>
         <w:lastRenderedPageBreak/>
         <w:t>Algemeen idee</w:t>
       </w:r>
+      <w:bookmarkEnd w:id="2"/>
+    </w:p>
+    <w:p>
+      <w:r>
+        <w:t xml:space="preserve">De website toont de grafiek. </w:t>
+      </w:r>
+      <w:r>
+        <w:t>De API levert data aan</w:t>
+      </w:r>
+      <w:r>
+        <w:t xml:space="preserve"> de website vanuit zijn database. De API verzamelt data uit de Buienradar-feed en verwerkt en plaatst deze in zijn database. De console applicatie triggert de API om data te verzamelen, want het is niet echt mogelijk om een periodieke task uit te voeren op een MVC pagina. De console applicatie wordt periodiek uitgevoerd door middel van Windows Task Scheduler, en de interval wordt hier ook geconfigureerd.</w:t>
+      </w:r>
+    </w:p>
+    <w:p/>
+    <w:p>
+      <w:pPr>
+        <w:pStyle w:val="Heading1"/>
+      </w:pPr>
+      <w:bookmarkStart w:id="3" w:name="_Toc75452995"/>
+      <w:r>
+        <w:t>Installatie</w:t>
+      </w:r>
       <w:bookmarkEnd w:id="3"/>
-    </w:p>
-    <w:p>
-      <w:r>
-        <w:t xml:space="preserve">De website toont de grafiek. </w:t>
-      </w:r>
-      <w:r>
-        <w:t>De API levert data aan</w:t>
-      </w:r>
-      <w:r>
-        <w:t xml:space="preserve"> de website vanuit zijn database. De API verzamelt data uit de Buienradar-feed en verwerkt en plaatst deze in zijn database. De console applicatie triggert de API om data te verzamelen, want het is niet echt mogelijk om een periodieke task uit te voeren op een MVC pagina. De console applicatie wordt periodiek uitgevoerd door middel van Windows Task Scheduler, en de interval wordt hier ook geconfigureerd.</w:t>
-      </w:r>
-    </w:p>
-    <w:p/>
-    <w:p>
-      <w:pPr>
-        <w:pStyle w:val="Heading1"/>
-      </w:pPr>
-      <w:r>
-        <w:t>Installatie</w:t>
-      </w:r>
     </w:p>
     <w:p>
       <w:r>
@@ -1928,14 +1315,30 @@
       <w:r>
         <w:t xml:space="preserve">nstalleer de dotnet hosting bundle installer: </w:t>
       </w:r>
-      <w:hyperlink r:id="rId8" w:history="1">
-        <w:r>
-          <w:rPr>
-            <w:rStyle w:val="Hyperlink"/>
-          </w:rPr>
-          <w:t>https://dotnet.microsoft.com/download/dotnet/thank-you/runtime-aspnetcore-5.0.4-windows-hosting-bundle-installer</w:t>
-        </w:r>
-      </w:hyperlink>
+      <w:r>
+        <w:fldChar w:fldCharType="begin"/>
+      </w:r>
+      <w:r>
+        <w:instrText xml:space="preserve"> HYPERLINK "</w:instrText>
+      </w:r>
+      <w:r>
+        <w:instrText>https://dotnet.microsoft.com/download/dotnet/thank-you/runtime-aspnetcore-5.0.4-windows-hosting-bundle-installer</w:instrText>
+      </w:r>
+      <w:r>
+        <w:instrText xml:space="preserve">" </w:instrText>
+      </w:r>
+      <w:r>
+        <w:fldChar w:fldCharType="separate"/>
+      </w:r>
+      <w:r>
+        <w:rPr>
+          <w:rStyle w:val="Hyperlink"/>
+        </w:rPr>
+        <w:t>https://dotnet.microsoft.com/download/dotnet/thank-you/runtime-aspnetcore-5.0.4-windows-hosting-bundle-installer</w:t>
+      </w:r>
+      <w:r>
+        <w:fldChar w:fldCharType="end"/>
+      </w:r>
     </w:p>
     <w:p>
       <w:pPr>
@@ -1978,7 +1381,7 @@
         </w:rPr>
         <w:t xml:space="preserve"> </w:t>
       </w:r>
-      <w:hyperlink r:id="rId9" w:history="1">
+      <w:hyperlink r:id="rId7" w:history="1">
         <w:r>
           <w:rPr>
             <w:rStyle w:val="Hyperlink"/>
@@ -1991,9 +1394,23 @@
         <w:rPr>
           <w:lang w:val="en-US"/>
         </w:rPr>
-        <w:t xml:space="preserve"> en SSMS </w:t>
-      </w:r>
-      <w:hyperlink r:id="rId10" w:history="1">
+        <w:t xml:space="preserve"> </w:t>
+      </w:r>
+      <w:proofErr w:type="spellStart"/>
+      <w:r>
+        <w:rPr>
+          <w:lang w:val="en-US"/>
+        </w:rPr>
+        <w:t>en</w:t>
+      </w:r>
+      <w:proofErr w:type="spellEnd"/>
+      <w:r>
+        <w:rPr>
+          <w:lang w:val="en-US"/>
+        </w:rPr>
+        <w:t xml:space="preserve"> SSMS </w:t>
+      </w:r>
+      <w:hyperlink r:id="rId8" w:history="1">
         <w:r>
           <w:rPr>
             <w:rStyle w:val="Hyperlink"/>
@@ -2261,7 +1678,7 @@
       <w:r>
         <w:t xml:space="preserve">weerstationsUrl – </w:t>
       </w:r>
-      <w:hyperlink r:id="rId11" w:history="1">
+      <w:hyperlink r:id="rId9" w:history="1">
         <w:r>
           <w:rPr>
             <w:rStyle w:val="Hyperlink"/>
@@ -2281,7 +1698,7 @@
       <w:r>
         <w:t xml:space="preserve">weerberichtenUrl – </w:t>
       </w:r>
-      <w:hyperlink r:id="rId12" w:history="1">
+      <w:hyperlink r:id="rId10" w:history="1">
         <w:r>
           <w:rPr>
             <w:rStyle w:val="Hyperlink"/>
@@ -2383,7 +1800,49 @@
         <w:rPr>
           <w:lang w:val="en-US"/>
         </w:rPr>
-        <w:t>Server=localhost\\SQLEXPRESS; Database=EducomOpdrachtAPI; Initial Catalog=EducomOpdrachtAPI; Trusted_Connection=True; Integrated Security=SSPI;</w:t>
+        <w:t>Server=localhost\\SQLEXPRESS; Database=</w:t>
+      </w:r>
+      <w:proofErr w:type="spellStart"/>
+      <w:r>
+        <w:rPr>
+          <w:lang w:val="en-US"/>
+        </w:rPr>
+        <w:t>EducomOpdrachtAPI</w:t>
+      </w:r>
+      <w:proofErr w:type="spellEnd"/>
+      <w:r>
+        <w:rPr>
+          <w:lang w:val="en-US"/>
+        </w:rPr>
+        <w:t>; Initial Catalog=</w:t>
+      </w:r>
+      <w:proofErr w:type="spellStart"/>
+      <w:r>
+        <w:rPr>
+          <w:lang w:val="en-US"/>
+        </w:rPr>
+        <w:t>EducomOpdrachtAPI</w:t>
+      </w:r>
+      <w:proofErr w:type="spellEnd"/>
+      <w:r>
+        <w:rPr>
+          <w:lang w:val="en-US"/>
+        </w:rPr>
+        <w:t xml:space="preserve">; </w:t>
+      </w:r>
+      <w:proofErr w:type="spellStart"/>
+      <w:r>
+        <w:rPr>
+          <w:lang w:val="en-US"/>
+        </w:rPr>
+        <w:t>Trusted_Connection</w:t>
+      </w:r>
+      <w:proofErr w:type="spellEnd"/>
+      <w:r>
+        <w:rPr>
+          <w:lang w:val="en-US"/>
+        </w:rPr>
+        <w:t>=True; Integrated Security=SSPI;</w:t>
       </w:r>
     </w:p>
     <w:p>
@@ -2399,7 +1858,69 @@
         <w:br w:type="page"/>
       </w:r>
     </w:p>
+    <w:p>
+      <w:pPr>
+        <w:pStyle w:val="Heading1"/>
+      </w:pPr>
+      <w:bookmarkStart w:id="4" w:name="_Toc75452996"/>
+      <w:r>
+        <w:lastRenderedPageBreak/>
+        <w:t>Gebruikte NuGet packages/libraries</w:t>
+      </w:r>
+    </w:p>
+    <w:p>
+      <w:r>
+        <w:t>Newtonsoft.Json: gebruikt voor de API en de website zelf om data te transporteren. Het model van bijvoorbeeld de grafiek wordt naar json verwerkt en overgezet naar de JavaScript code op de pagina.</w:t>
+      </w:r>
+    </w:p>
+    <w:p>
+      <w:r>
+        <w:t>System.Configuration.ConfigurationManager: staat toegang toe</w:t>
+      </w:r>
+      <w:r>
+        <w:t xml:space="preserve"> tot de app.config en web.config bestanden, waarin onder andere login-informatie en connection strings zijn opgeslagen.</w:t>
+      </w:r>
+    </w:p>
+    <w:p>
+      <w:r>
+        <w:t>Microsoft.AspNet.Mvc: bevat wat extra extensions die nuttig waren om bepaalde HtmlActions uit te voeren op de site.</w:t>
+      </w:r>
+    </w:p>
+    <w:p>
+      <w:r>
+        <w:t>Microsoft.EntityFrameworkCore.*: verschillende packages voor verschillende Entity Framework functies, die de database-toegang mogelijk maken op een simpele manier.</w:t>
+      </w:r>
+    </w:p>
     <w:p/>
+    <w:p>
+      <w:pPr>
+        <w:pStyle w:val="Heading1"/>
+      </w:pPr>
+      <w:r>
+        <w:t>Eventuele problemen/oplossingen</w:t>
+      </w:r>
+      <w:bookmarkEnd w:id="4"/>
+    </w:p>
+    <w:p>
+      <w:r>
+        <w:t>De Buienradar-feed slaat niks van het verleden op: alleen actueel weer of de meerdaagse voorspelling is beschikbaar. Verder dan vijf dagen vooruit wordt dus niet opgehaald, en niks uit het verleden wordt opgehaald. Daarom is het belangrijk om de console applicatie een dag of twee te laten lopen om fatsoenlijke resultaten te krijgen.</w:t>
+      </w:r>
+    </w:p>
+    <w:p>
+      <w:r>
+        <w:t>Visueel ziet de site niet erg speciaal of goed uit. Ik ben helaas geen grafisch designer, en ik heb mijn best gedaan. Bij mij geldt functie boven vorm, en dat kun je ook zien.</w:t>
+      </w:r>
+    </w:p>
+    <w:p>
+      <w:r>
+        <w:t>Ik weet niet of de database een upper-limit heeft op entries. Ieder half-uur heeft Buienradar weer nieuwe data van de weerstations, en dat geldt x51. Ieder half uur komen dus 51 nieuwe entries in de database. Als er eventueel een upper-limit blijkt te zijn, zou er een nieuwe methode moeten toegevoegd worden dat eerst de oudste 51 entries verwijdert voordat de nieuwe worden toegevoegd.</w:t>
+      </w:r>
+    </w:p>
+    <w:p>
+      <w:r>
+        <w:t>Een goed deel van mijn methoden zijn wellicht een beetje hackerig, maar het werkt. Hoe lang het werkt en hoe schaalbaar het is, ik heb geen idee. Er zijn vast ook makkelijkere en efficiëntere manieren om bepaalde methoden te herschrijven, maar daar ben ik mij niet van bewust op het moment. Ik heb al erg lang niet met een API gewerkt, en al helemaal niet met andermans API/feed, dus dit was compleet nieuw voor mij. Alsnog vind ik dat ik nog redelijk goed werk heb kunnen verrichten, ondanks mijn gebrek aan ervaring en roestigheid.</w:t>
+      </w:r>
+    </w:p>
     <w:sectPr>
       <w:pgSz w:w="11906" w:h="16838"/>
       <w:pgMar w:top="1417" w:right="1417" w:bottom="1417" w:left="1417" w:header="708" w:footer="708" w:gutter="0"/>
@@ -3818,8 +3339,8 @@
   </w:compat>
   <w:rsids>
     <w:rsidRoot w:val="00AC72C4"/>
+    <w:rsid w:val="00473CF0"/>
     <w:rsid w:val="00AC72C4"/>
-    <w:rsid w:val="00F10931"/>
   </w:rsids>
   <m:mathPr>
     <m:mathFont m:val="Cambria Math"/>

</xml_diff>

<commit_message>
Laatste kleine tweaks en documentatieupdate
</commit_message>
<xml_diff>
--- a/Documentatie/Educom opdracht.docx
+++ b/Documentatie/Educom opdracht.docx
@@ -65,6 +65,7 @@
                         <w:sz w:val="24"/>
                       </w:rPr>
                     </w:pPr>
+                    <w:proofErr w:type="spellStart"/>
                     <w:r>
                       <w:rPr>
                         <w:color w:val="2F5496" w:themeColor="accent1" w:themeShade="BF"/>
@@ -73,6 +74,7 @@
                       </w:rPr>
                       <w:t>Educom|Detacom</w:t>
                     </w:r>
+                    <w:proofErr w:type="spellEnd"/>
                   </w:p>
                 </w:tc>
               </w:sdtContent>
@@ -170,6 +172,7 @@
                   </w:sdtPr>
                   <w:sdtEndPr/>
                   <w:sdtContent>
+                    <w:proofErr w:type="spellStart"/>
                     <w:r>
                       <w:rPr>
                         <w:color w:val="2F5496" w:themeColor="accent1" w:themeShade="BF"/>
@@ -178,6 +181,7 @@
                       </w:rPr>
                       <w:t>EducomOpdracht</w:t>
                     </w:r>
+                    <w:proofErr w:type="spellEnd"/>
                   </w:sdtContent>
                 </w:sdt>
               </w:p>
@@ -729,15 +733,9 @@
     <w:p>
       <w:pPr>
         <w:pStyle w:val="Heading1"/>
-        <w:rPr>
-          <w:lang w:val="en-US"/>
-        </w:rPr>
       </w:pPr>
       <w:bookmarkStart w:id="0" w:name="_Toc75452992"/>
       <w:r>
-        <w:rPr>
-          <w:lang w:val="en-US"/>
-        </w:rPr>
         <w:lastRenderedPageBreak/>
         <w:t>Opdracht</w:t>
       </w:r>
@@ -756,16 +754,31 @@
       <w:r>
         <w:t xml:space="preserve">koppelvlak ter beschikking van derden. Deze API kan geraadpleegd worden via </w:t>
       </w:r>
-      <w:hyperlink r:id="rId7" w:history="1">
-        <w:r>
-          <w:rPr>
-            <w:rStyle w:val="Hyperlink"/>
-            <w:b/>
-            <w:bCs/>
-          </w:rPr>
-          <w:t>https://data.buienradar.nl/1.1/feed/json</w:t>
-        </w:r>
-      </w:hyperlink>
+      <w:r>
+        <w:fldChar w:fldCharType="begin"/>
+      </w:r>
+      <w:r>
+        <w:instrText xml:space="preserve"> HYPERLINK "https://data.buienradar.nl/1.1/feed/json" </w:instrText>
+      </w:r>
+      <w:r>
+        <w:fldChar w:fldCharType="separate"/>
+      </w:r>
+      <w:r>
+        <w:rPr>
+          <w:rStyle w:val="Hyperlink"/>
+          <w:b/>
+          <w:bCs/>
+        </w:rPr>
+        <w:t>https://data.buienradar.nl/1.1/feed/json</w:t>
+      </w:r>
+      <w:r>
+        <w:rPr>
+          <w:rStyle w:val="Hyperlink"/>
+          <w:b/>
+          <w:bCs/>
+        </w:rPr>
+        <w:fldChar w:fldCharType="end"/>
+      </w:r>
       <w:r>
         <w:rPr>
           <w:b/>
@@ -911,11 +924,19 @@
           <w:lang w:val="en-US"/>
         </w:rPr>
       </w:pPr>
+      <w:proofErr w:type="spellStart"/>
       <w:r>
         <w:rPr>
           <w:lang w:val="en-US"/>
         </w:rPr>
-        <w:t>EducomOpdracht, ASP.N</w:t>
+        <w:t>EducomOpdracht</w:t>
+      </w:r>
+      <w:proofErr w:type="spellEnd"/>
+      <w:r>
+        <w:rPr>
+          <w:lang w:val="en-US"/>
+        </w:rPr>
+        <w:t>, ASP.N</w:t>
       </w:r>
       <w:r>
         <w:rPr>
@@ -947,29 +968,45 @@
           <w:lang w:val="en-US"/>
         </w:rPr>
       </w:pPr>
+      <w:proofErr w:type="spellStart"/>
       <w:r>
         <w:rPr>
           <w:lang w:val="en-US"/>
         </w:rPr>
-        <w:t>EducomOpdrachtAPI, ASP.NET Core Web API;</w:t>
-      </w:r>
-    </w:p>
-    <w:p>
-      <w:pPr>
-        <w:pStyle w:val="ListParagraph"/>
-        <w:numPr>
-          <w:ilvl w:val="1"/>
-          <w:numId w:val="3"/>
-        </w:numPr>
+        <w:t>EducomOpdrachtAPI</w:t>
+      </w:r>
+      <w:proofErr w:type="spellEnd"/>
+      <w:r>
         <w:rPr>
           <w:lang w:val="en-US"/>
         </w:rPr>
-      </w:pPr>
-      <w:r>
+        <w:t>, ASP.NET Core Web API;</w:t>
+      </w:r>
+    </w:p>
+    <w:p>
+      <w:pPr>
+        <w:pStyle w:val="ListParagraph"/>
+        <w:numPr>
+          <w:ilvl w:val="1"/>
+          <w:numId w:val="3"/>
+        </w:numPr>
         <w:rPr>
           <w:lang w:val="en-US"/>
         </w:rPr>
-        <w:t>EducomOpdrachtTaskScheduler, Console Application.</w:t>
+      </w:pPr>
+      <w:proofErr w:type="spellStart"/>
+      <w:r>
+        <w:rPr>
+          <w:lang w:val="en-US"/>
+        </w:rPr>
+        <w:t>EducomOpdrachtTaskScheduler</w:t>
+      </w:r>
+      <w:proofErr w:type="spellEnd"/>
+      <w:r>
+        <w:rPr>
+          <w:lang w:val="en-US"/>
+        </w:rPr>
+        <w:t>, Console Application.</w:t>
       </w:r>
     </w:p>
     <w:p>
@@ -1220,7 +1257,19 @@
         <w:t>De API levert data aan</w:t>
       </w:r>
       <w:r>
-        <w:t xml:space="preserve"> de website vanuit zijn database. De API verzamelt data uit de Buienradar-feed en verwerkt en plaatst deze in zijn database. De console applicatie triggert de API om data te verzamelen, want het is niet echt mogelijk om een periodieke task uit te voeren op een MVC pagina. De console applicatie wordt periodiek uitgevoerd door middel van Windows Task Scheduler, en de interval wordt hier ook geconfigureerd.</w:t>
+        <w:t xml:space="preserve"> de website vanuit zijn database. De API verzamelt data uit de Buienradar-feed en verwerkt en plaatst deze in zijn database. De console applicatie triggert de API om data te verzamelen, want het is niet echt mogelijk om een periodieke task uit te voeren op een MVC pagina</w:t>
+      </w:r>
+      <w:r>
+        <w:t>, en ook al zou het kunnen, is het mogelijk dat MVC of IIS gedurende een thread de Task besluit te droppen, waardoor het niet uitgevoerd wordt. Het is dus niet erg betrouwbaar</w:t>
+      </w:r>
+      <w:r>
+        <w:t>.</w:t>
+      </w:r>
+      <w:r>
+        <w:br/>
+      </w:r>
+      <w:r>
+        <w:t>De console applicatie wordt periodiek uitgevoerd door middel van Windows Task Scheduler, en de interval wordt hier ook geconfigureerd.</w:t>
       </w:r>
     </w:p>
     <w:p/>
@@ -1253,14 +1302,30 @@
       <w:r>
         <w:t xml:space="preserve">nstalleer de dotnet hosting bundle installer: </w:t>
       </w:r>
-      <w:hyperlink r:id="rId8" w:history="1">
-        <w:r>
-          <w:rPr>
-            <w:rStyle w:val="Hyperlink"/>
-          </w:rPr>
-          <w:t>https://dotnet.microsoft.com/download/dotnet/thank-you/runtime-aspnetcore-5.0.4-windows-hosting-bundle-installer</w:t>
-        </w:r>
-      </w:hyperlink>
+      <w:r>
+        <w:fldChar w:fldCharType="begin"/>
+      </w:r>
+      <w:r>
+        <w:instrText xml:space="preserve"> HYPERLINK "https://dotnet.microsoft.com/download/dotnet/thank-you/runtime-aspnetcore-5.0.4-windows-hosting-bundle-install</w:instrText>
+      </w:r>
+      <w:r>
+        <w:instrText xml:space="preserve">er" </w:instrText>
+      </w:r>
+      <w:r>
+        <w:fldChar w:fldCharType="separate"/>
+      </w:r>
+      <w:r>
+        <w:rPr>
+          <w:rStyle w:val="Hyperlink"/>
+        </w:rPr>
+        <w:t>https://dotnet.microsoft.com/download/dotnet/thank-you/runtime-aspnetcore-5.0.4-windows-hosting-bundle-installer</w:t>
+      </w:r>
+      <w:r>
+        <w:rPr>
+          <w:rStyle w:val="Hyperlink"/>
+        </w:rPr>
+        <w:fldChar w:fldCharType="end"/>
+      </w:r>
     </w:p>
     <w:p>
       <w:pPr>
@@ -1291,7 +1356,7 @@
         </w:rPr>
         <w:t xml:space="preserve">Download SQL Express 2019 </w:t>
       </w:r>
-      <w:hyperlink r:id="rId9" w:history="1">
+      <w:hyperlink r:id="rId7" w:history="1">
         <w:r>
           <w:rPr>
             <w:rStyle w:val="Hyperlink"/>
@@ -1304,9 +1369,23 @@
         <w:rPr>
           <w:lang w:val="en-US"/>
         </w:rPr>
-        <w:t xml:space="preserve"> en SSMS </w:t>
-      </w:r>
-      <w:hyperlink r:id="rId10" w:history="1">
+        <w:t xml:space="preserve"> </w:t>
+      </w:r>
+      <w:proofErr w:type="spellStart"/>
+      <w:r>
+        <w:rPr>
+          <w:lang w:val="en-US"/>
+        </w:rPr>
+        <w:t>en</w:t>
+      </w:r>
+      <w:proofErr w:type="spellEnd"/>
+      <w:r>
+        <w:rPr>
+          <w:lang w:val="en-US"/>
+        </w:rPr>
+        <w:t xml:space="preserve"> SSMS </w:t>
+      </w:r>
+      <w:hyperlink r:id="rId8" w:history="1">
         <w:r>
           <w:rPr>
             <w:rStyle w:val="Hyperlink"/>
@@ -1331,7 +1410,13 @@
         </w:numPr>
       </w:pPr>
       <w:r>
-        <w:t>Dit zal de primaire database zijn inclusief zijn management-tool.</w:t>
+        <w:t xml:space="preserve">Dit zal de primaire database zijn inclusief </w:t>
+      </w:r>
+      <w:r>
+        <w:t>een</w:t>
+      </w:r>
+      <w:r>
+        <w:t xml:space="preserve"> management-tool.</w:t>
       </w:r>
     </w:p>
     <w:p>
@@ -1571,137 +1656,222 @@
       <w:r>
         <w:t xml:space="preserve">weerstationsUrl – </w:t>
       </w:r>
-      <w:hyperlink r:id="rId11" w:history="1">
+      <w:r>
+        <w:fldChar w:fldCharType="begin"/>
+      </w:r>
+      <w:r>
+        <w:instrText xml:space="preserve"> HYPERLINK "https://localhost:API_PORT/api/Weerstations/list" </w:instrText>
+      </w:r>
+      <w:r>
+        <w:fldChar w:fldCharType="separate"/>
+      </w:r>
+      <w:r>
+        <w:rPr>
+          <w:rStyle w:val="Hyperlink"/>
+        </w:rPr>
+        <w:t>https://localhost:API_PORT/api/Weerstations/list</w:t>
+      </w:r>
+      <w:r>
+        <w:rPr>
+          <w:rStyle w:val="Hyperlink"/>
+        </w:rPr>
+        <w:fldChar w:fldCharType="end"/>
+      </w:r>
+    </w:p>
+    <w:p>
+      <w:pPr>
+        <w:pStyle w:val="ListParagraph"/>
+        <w:numPr>
+          <w:ilvl w:val="1"/>
+          <w:numId w:val="5"/>
+        </w:numPr>
+      </w:pPr>
+      <w:r>
+        <w:t xml:space="preserve">weerberichtenUrl – </w:t>
+      </w:r>
+      <w:r>
+        <w:fldChar w:fldCharType="begin"/>
+      </w:r>
+      <w:r>
+        <w:instrText xml:space="preserve"> HYPERLIN</w:instrText>
+      </w:r>
+      <w:r>
+        <w:instrText xml:space="preserve">K "https://localhost:API_PORT/api/Weerberichten/list" </w:instrText>
+      </w:r>
+      <w:r>
+        <w:fldChar w:fldCharType="separate"/>
+      </w:r>
+      <w:r>
+        <w:rPr>
+          <w:rStyle w:val="Hyperlink"/>
+        </w:rPr>
+        <w:t>https://localhost:API_PORT/api/Weerberichten/list</w:t>
+      </w:r>
+      <w:r>
+        <w:rPr>
+          <w:rStyle w:val="Hyperlink"/>
+        </w:rPr>
+        <w:fldChar w:fldCharType="end"/>
+      </w:r>
+    </w:p>
+    <w:p>
+      <w:pPr>
+        <w:pStyle w:val="ListParagraph"/>
+        <w:numPr>
+          <w:ilvl w:val="2"/>
+          <w:numId w:val="5"/>
+        </w:numPr>
+      </w:pPr>
+      <w:r>
+        <w:t>API_POORT zou iets van 444 moeten zijn als je de stappen gevolgd hebt.</w:t>
+      </w:r>
+    </w:p>
+    <w:p>
+      <w:pPr>
+        <w:pStyle w:val="ListParagraph"/>
+        <w:numPr>
+          <w:ilvl w:val="2"/>
+          <w:numId w:val="5"/>
+        </w:numPr>
+      </w:pPr>
+      <w:r>
+        <w:t>Check dit ook voor de website</w:t>
+      </w:r>
+      <w:r>
+        <w:t xml:space="preserve"> in ‘app.config’</w:t>
+      </w:r>
+      <w:r>
+        <w:t>!!</w:t>
+      </w:r>
+    </w:p>
+    <w:p>
+      <w:pPr>
+        <w:pStyle w:val="ListParagraph"/>
+        <w:numPr>
+          <w:ilvl w:val="1"/>
+          <w:numId w:val="5"/>
+        </w:numPr>
+      </w:pPr>
+      <w:r>
+        <w:t>consoleUsername – externalConsoleApp (mag veranderd worden)</w:t>
+      </w:r>
+    </w:p>
+    <w:p>
+      <w:pPr>
+        <w:pStyle w:val="ListParagraph"/>
+        <w:numPr>
+          <w:ilvl w:val="1"/>
+          <w:numId w:val="5"/>
+        </w:numPr>
+      </w:pPr>
+      <w:r>
+        <w:t>consolePassword – externalConsoleAppPassword (mag veranderd worden)</w:t>
+      </w:r>
+    </w:p>
+    <w:p>
+      <w:pPr>
+        <w:pStyle w:val="ListParagraph"/>
+        <w:numPr>
+          <w:ilvl w:val="0"/>
+          <w:numId w:val="5"/>
+        </w:numPr>
+      </w:pPr>
+      <w:r>
+        <w:t>Ga dan naar de folder van de API en open daar ‘app.config’ en ‘web.config’, en zorg dat de consoleUsername en consolePassword overeenkomen met bovenstaand.</w:t>
+      </w:r>
+    </w:p>
+    <w:p>
+      <w:pPr>
+        <w:pStyle w:val="ListParagraph"/>
+        <w:numPr>
+          <w:ilvl w:val="0"/>
+          <w:numId w:val="5"/>
+        </w:numPr>
+      </w:pPr>
+      <w:r>
+        <w:t>Open vervolgens ‘appsettings.json’ en zorg dat de SqlConnection als volgt staat:</w:t>
+      </w:r>
+    </w:p>
+    <w:p>
+      <w:pPr>
+        <w:pStyle w:val="ListParagraph"/>
+        <w:numPr>
+          <w:ilvl w:val="1"/>
+          <w:numId w:val="5"/>
+        </w:numPr>
+        <w:rPr>
+          <w:lang w:val="en-US"/>
+        </w:rPr>
+      </w:pPr>
+      <w:r>
+        <w:rPr>
+          <w:lang w:val="en-US"/>
+        </w:rPr>
+        <w:t>Server=localhost\\SQLEXPRESS; Database=</w:t>
+      </w:r>
+      <w:proofErr w:type="spellStart"/>
+      <w:r>
+        <w:rPr>
+          <w:lang w:val="en-US"/>
+        </w:rPr>
+        <w:t>EducomOpdrachtAPI</w:t>
+      </w:r>
+      <w:proofErr w:type="spellEnd"/>
+      <w:r>
+        <w:rPr>
+          <w:lang w:val="en-US"/>
+        </w:rPr>
+        <w:t>; Initial Catalog=</w:t>
+      </w:r>
+      <w:proofErr w:type="spellStart"/>
+      <w:r>
+        <w:rPr>
+          <w:lang w:val="en-US"/>
+        </w:rPr>
+        <w:t>EducomOpdrachtAPI</w:t>
+      </w:r>
+      <w:proofErr w:type="spellEnd"/>
+      <w:r>
+        <w:rPr>
+          <w:lang w:val="en-US"/>
+        </w:rPr>
+        <w:t xml:space="preserve">; </w:t>
+      </w:r>
+      <w:proofErr w:type="spellStart"/>
+      <w:r>
+        <w:rPr>
+          <w:lang w:val="en-US"/>
+        </w:rPr>
+        <w:t>Trusted_Connection</w:t>
+      </w:r>
+      <w:proofErr w:type="spellEnd"/>
+      <w:r>
+        <w:rPr>
+          <w:lang w:val="en-US"/>
+        </w:rPr>
+        <w:t>=True; Integrated Security=SSPI;</w:t>
+      </w:r>
+    </w:p>
+    <w:p>
+      <w:r>
+        <w:t>Als goed is staat nu a</w:t>
+      </w:r>
+      <w:r>
+        <w:t>lles op en zou het moeten werken.</w:t>
+      </w:r>
+      <w:r>
+        <w:t xml:space="preserve"> Als iets niet werkt, of als iets onduidelijk is, stuur mij een mail naar </w:t>
+      </w:r>
+      <w:hyperlink r:id="rId9" w:history="1">
         <w:r>
           <w:rPr>
             <w:rStyle w:val="Hyperlink"/>
           </w:rPr>
-          <w:t>https://localhost:API_PORT/api/Weerstations/list</w:t>
+          <w:t>justinmuris@gmail.com</w:t>
         </w:r>
       </w:hyperlink>
-    </w:p>
-    <w:p>
-      <w:pPr>
-        <w:pStyle w:val="ListParagraph"/>
-        <w:numPr>
-          <w:ilvl w:val="1"/>
-          <w:numId w:val="5"/>
-        </w:numPr>
-      </w:pPr>
-      <w:r>
-        <w:t xml:space="preserve">weerberichtenUrl – </w:t>
-      </w:r>
-      <w:hyperlink r:id="rId12" w:history="1">
-        <w:r>
-          <w:rPr>
-            <w:rStyle w:val="Hyperlink"/>
-          </w:rPr>
-          <w:t>https://localhost:API_PORT/api/Weerberichten/list</w:t>
-        </w:r>
-      </w:hyperlink>
-    </w:p>
-    <w:p>
-      <w:pPr>
-        <w:pStyle w:val="ListParagraph"/>
-        <w:numPr>
-          <w:ilvl w:val="2"/>
-          <w:numId w:val="5"/>
-        </w:numPr>
-      </w:pPr>
-      <w:r>
-        <w:t>API_POORT zou iets van 444 moeten zijn als je de stappen gevolgd hebt.</w:t>
-      </w:r>
-    </w:p>
-    <w:p>
-      <w:pPr>
-        <w:pStyle w:val="ListParagraph"/>
-        <w:numPr>
-          <w:ilvl w:val="2"/>
-          <w:numId w:val="5"/>
-        </w:numPr>
-      </w:pPr>
-      <w:r>
-        <w:t>Check dit ook voor de website</w:t>
-      </w:r>
-      <w:r>
-        <w:t xml:space="preserve"> in ‘app.config’</w:t>
-      </w:r>
-      <w:r>
-        <w:t>!!</w:t>
-      </w:r>
-    </w:p>
-    <w:p>
-      <w:pPr>
-        <w:pStyle w:val="ListParagraph"/>
-        <w:numPr>
-          <w:ilvl w:val="1"/>
-          <w:numId w:val="5"/>
-        </w:numPr>
-      </w:pPr>
-      <w:r>
-        <w:t>consoleUsername – externalConsoleApp (mag veranderd worden)</w:t>
-      </w:r>
-    </w:p>
-    <w:p>
-      <w:pPr>
-        <w:pStyle w:val="ListParagraph"/>
-        <w:numPr>
-          <w:ilvl w:val="1"/>
-          <w:numId w:val="5"/>
-        </w:numPr>
-      </w:pPr>
-      <w:r>
-        <w:t>consolePassword – externalConsoleAppPassword (mag veranderd worden)</w:t>
-      </w:r>
-    </w:p>
-    <w:p>
-      <w:pPr>
-        <w:pStyle w:val="ListParagraph"/>
-        <w:numPr>
-          <w:ilvl w:val="0"/>
-          <w:numId w:val="5"/>
-        </w:numPr>
-      </w:pPr>
-      <w:r>
-        <w:t>Ga dan naar de folder van de API en open daar ‘app.config’ en ‘web.config’, en zorg dat de consoleUsername en consolePassword overeenkomen met bovenstaand.</w:t>
-      </w:r>
-    </w:p>
-    <w:p>
-      <w:pPr>
-        <w:pStyle w:val="ListParagraph"/>
-        <w:numPr>
-          <w:ilvl w:val="0"/>
-          <w:numId w:val="5"/>
-        </w:numPr>
-      </w:pPr>
-      <w:r>
-        <w:t>Open vervolgens ‘appsettings.json’ en zorg dat de SqlConnection als volgt staat:</w:t>
-      </w:r>
-    </w:p>
-    <w:p>
-      <w:pPr>
-        <w:pStyle w:val="ListParagraph"/>
-        <w:numPr>
-          <w:ilvl w:val="1"/>
-          <w:numId w:val="5"/>
-        </w:numPr>
-        <w:rPr>
-          <w:lang w:val="en-US"/>
-        </w:rPr>
-      </w:pPr>
-      <w:r>
-        <w:rPr>
-          <w:lang w:val="en-US"/>
-        </w:rPr>
-        <w:t>Server=localhost\\SQLEXPRESS; Database=EducomOpdrachtAPI; Initial Catalog=EducomOpdrachtAPI; Trusted_Connection=True; Integrated Security=SSPI;</w:t>
-      </w:r>
-    </w:p>
-    <w:p>
-      <w:r>
-        <w:t>Als goed is staat nu a</w:t>
-      </w:r>
-      <w:r>
-        <w:t>lles op en zou het moeten werken.</w:t>
+      <w:r>
+        <w:t xml:space="preserve"> en ik zal er naar kijken!</w:t>
       </w:r>
     </w:p>
     <w:p>
@@ -1774,7 +1944,13 @@
     </w:p>
     <w:p>
       <w:r>
-        <w:t>Ik heb ook niet meer gedacht aan checks of de API op is voordat de console applicatie of website ermee probeert te verbinden, wat ook voor errors kan zorgen.</w:t>
+        <w:t xml:space="preserve">Ik heb ook niet meer gedacht aan checks of de API </w:t>
+      </w:r>
+      <w:r>
+        <w:t>werkend</w:t>
+      </w:r>
+      <w:r>
+        <w:t xml:space="preserve"> is voordat de console applicatie of website ermee probeert te verbinden, wat ook voor errors kan zorgen.</w:t>
       </w:r>
     </w:p>
     <w:sectPr>
@@ -3199,6 +3375,7 @@
     <w:rsid w:val="00473CF0"/>
     <w:rsid w:val="00783436"/>
     <w:rsid w:val="00AC72C4"/>
+    <w:rsid w:val="00D1512E"/>
   </w:rsids>
   <m:mathPr>
     <m:mathFont m:val="Cambria Math"/>

</xml_diff>